<commit_message>
last set of changes (Dec. 16)
</commit_message>
<xml_diff>
--- a/Output/Tracts/RegressionResults.docx
+++ b/Output/Tracts/RegressionResults.docx
@@ -14,7 +14,14 @@
           <w:rFonts w:ascii="Courier" w:hAnsi="Courier" w:cs="Courier New"/>
           <w:b/>
         </w:rPr>
-        <w:t xml:space="preserve">County-Level Twitter/Population </w:t>
+        <w:t>Tract</w:t>
+      </w:r>
+      <w:r>
+        <w:rPr>
+          <w:rFonts w:ascii="Courier" w:hAnsi="Courier" w:cs="Courier New"/>
+          <w:b/>
+        </w:rPr>
+        <w:t xml:space="preserve">-Level Twitter/Population </w:t>
       </w:r>
       <w:proofErr w:type="gramStart"/>
       <w:r>
@@ -601,14 +608,44 @@
           <w:b/>
         </w:rPr>
         <w:lastRenderedPageBreak/>
-        <w:t xml:space="preserve">County-Level Twitter/Population </w:t>
-      </w:r>
-      <w:r>
-        <w:rPr>
-          <w:rFonts w:ascii="Courier" w:hAnsi="Courier" w:cs="Courier New"/>
-          <w:b/>
-        </w:rPr>
-        <w:t>Log-Transformed (</w:t>
+        <w:t>Tract</w:t>
+      </w:r>
+      <w:r>
+        <w:rPr>
+          <w:rFonts w:ascii="Courier" w:hAnsi="Courier" w:cs="Courier New"/>
+          <w:b/>
+        </w:rPr>
+        <w:t xml:space="preserve">-Level Twitter/Population </w:t>
+      </w:r>
+      <w:r>
+        <w:rPr>
+          <w:rFonts w:ascii="Courier" w:hAnsi="Courier" w:cs="Courier New"/>
+          <w:b/>
+        </w:rPr>
+        <w:t>Log-</w:t>
+      </w:r>
+      <w:proofErr w:type="spellStart"/>
+      <w:r>
+        <w:rPr>
+          <w:rFonts w:ascii="Courier" w:hAnsi="Courier" w:cs="Courier New"/>
+          <w:b/>
+        </w:rPr>
+        <w:t>SqRt</w:t>
+      </w:r>
+      <w:proofErr w:type="spellEnd"/>
+      <w:r>
+        <w:rPr>
+          <w:rFonts w:ascii="Courier" w:hAnsi="Courier" w:cs="Courier New"/>
+          <w:b/>
+        </w:rPr>
+        <w:t xml:space="preserve"> </w:t>
+      </w:r>
+      <w:r>
+        <w:rPr>
+          <w:rFonts w:ascii="Courier" w:hAnsi="Courier" w:cs="Courier New"/>
+          <w:b/>
+        </w:rPr>
+        <w:t>Transformed (</w:t>
       </w:r>
       <w:r>
         <w:rPr>
@@ -670,7 +707,7 @@
         <w:rPr>
           <w:rFonts w:ascii="Courier" w:hAnsi="Courier" w:cs="Courier New"/>
         </w:rPr>
-        <w:t xml:space="preserve">  Number of Observations:73057</w:t>
+        <w:t xml:space="preserve">  Number of Observations:72539</w:t>
       </w:r>
     </w:p>
     <w:p>
@@ -705,7 +742,7 @@
         <w:rPr>
           <w:rFonts w:ascii="Courier" w:hAnsi="Courier" w:cs="Courier New"/>
         </w:rPr>
-        <w:t xml:space="preserve">    0.389204  Number of Variables   :    2</w:t>
+        <w:t xml:space="preserve">    0.390607  Number of Variables   :    2</w:t>
       </w:r>
     </w:p>
     <w:p>
@@ -740,7 +777,7 @@
         <w:rPr>
           <w:rFonts w:ascii="Courier" w:hAnsi="Courier" w:cs="Courier New"/>
         </w:rPr>
-        <w:t xml:space="preserve">    0.327964  Degrees of Freedom    :73055 </w:t>
+        <w:t xml:space="preserve">    0.328069  Degrees of Freedom    :72537 </w:t>
       </w:r>
     </w:p>
     <w:p>
@@ -767,14 +804,14 @@
         <w:rPr>
           <w:rFonts w:ascii="Courier" w:hAnsi="Courier" w:cs="Courier New"/>
         </w:rPr>
-        <w:t>0.029915  F</w:t>
-      </w:r>
-      <w:proofErr w:type="gramEnd"/>
-      <w:r>
-        <w:rPr>
-          <w:rFonts w:ascii="Courier" w:hAnsi="Courier" w:cs="Courier New"/>
-        </w:rPr>
-        <w:t>-statistic           :      2252.8</w:t>
+        <w:t>0.068622  F</w:t>
+      </w:r>
+      <w:proofErr w:type="gramEnd"/>
+      <w:r>
+        <w:rPr>
+          <w:rFonts w:ascii="Courier" w:hAnsi="Courier" w:cs="Courier New"/>
+        </w:rPr>
+        <w:t>-statistic           :     5344.36</w:t>
       </w:r>
     </w:p>
     <w:p>
@@ -801,7 +838,7 @@
         <w:rPr>
           <w:rFonts w:ascii="Courier" w:hAnsi="Courier" w:cs="Courier New"/>
         </w:rPr>
-        <w:t xml:space="preserve">    0.029901  </w:t>
+        <w:t xml:space="preserve">    0.068609  </w:t>
       </w:r>
       <w:proofErr w:type="spellStart"/>
       <w:r>
@@ -835,14 +872,14 @@
         <w:rPr>
           <w:rFonts w:ascii="Courier" w:hAnsi="Courier" w:cs="Courier New"/>
         </w:rPr>
-        <w:t>7622.95  Log</w:t>
-      </w:r>
-      <w:proofErr w:type="gramEnd"/>
-      <w:r>
-        <w:rPr>
-          <w:rFonts w:ascii="Courier" w:hAnsi="Courier" w:cs="Courier New"/>
-        </w:rPr>
-        <w:t xml:space="preserve"> likelihood        :    -21106.2</w:t>
+        <w:t>7271.56  Log</w:t>
+      </w:r>
+      <w:proofErr w:type="gramEnd"/>
+      <w:r>
+        <w:rPr>
+          <w:rFonts w:ascii="Courier" w:hAnsi="Courier" w:cs="Courier New"/>
+        </w:rPr>
+        <w:t xml:space="preserve"> likelihood        :      -19503</w:t>
       </w:r>
     </w:p>
     <w:p>
@@ -862,7 +899,7 @@
         <w:rPr>
           <w:rFonts w:ascii="Courier" w:hAnsi="Courier" w:cs="Courier New"/>
         </w:rPr>
-        <w:t xml:space="preserve">0.104345  </w:t>
+        <w:t xml:space="preserve">0.100246  </w:t>
       </w:r>
       <w:proofErr w:type="spellStart"/>
       <w:r>
@@ -877,7 +914,7 @@
         <w:rPr>
           <w:rFonts w:ascii="Courier" w:hAnsi="Courier" w:cs="Courier New"/>
         </w:rPr>
-        <w:t xml:space="preserve"> info criterion :     42216.4</w:t>
+        <w:t xml:space="preserve"> info criterion :     39009.9</w:t>
       </w:r>
     </w:p>
     <w:p>
@@ -904,33 +941,33 @@
         <w:rPr>
           <w:rFonts w:ascii="Courier" w:hAnsi="Courier" w:cs="Courier New"/>
         </w:rPr>
-        <w:t xml:space="preserve">    0.323025  Schwarz criterion     :     42234.7</w:t>
-      </w:r>
-    </w:p>
-    <w:p>
-      <w:pPr>
-        <w:rPr>
-          <w:rFonts w:ascii="Courier" w:hAnsi="Courier" w:cs="Courier New"/>
-        </w:rPr>
-      </w:pPr>
-      <w:r>
-        <w:rPr>
-          <w:rFonts w:ascii="Courier" w:hAnsi="Courier" w:cs="Courier New"/>
-        </w:rPr>
-        <w:t>Sigma-square ML     :    0.104342</w:t>
-      </w:r>
-    </w:p>
-    <w:p>
-      <w:pPr>
-        <w:rPr>
-          <w:rFonts w:ascii="Courier" w:hAnsi="Courier" w:cs="Courier New"/>
-        </w:rPr>
-      </w:pPr>
-      <w:r>
-        <w:rPr>
-          <w:rFonts w:ascii="Courier" w:hAnsi="Courier" w:cs="Courier New"/>
-        </w:rPr>
-        <w:t>S.E of regression ML:    0.323021</w:t>
+        <w:t xml:space="preserve">    0.316617  Schwarz criterion     :     39028.3</w:t>
+      </w:r>
+    </w:p>
+    <w:p>
+      <w:pPr>
+        <w:rPr>
+          <w:rFonts w:ascii="Courier" w:hAnsi="Courier" w:cs="Courier New"/>
+        </w:rPr>
+      </w:pPr>
+      <w:r>
+        <w:rPr>
+          <w:rFonts w:ascii="Courier" w:hAnsi="Courier" w:cs="Courier New"/>
+        </w:rPr>
+        <w:t>Sigma-square ML     :    0.100243</w:t>
+      </w:r>
+    </w:p>
+    <w:p>
+      <w:pPr>
+        <w:rPr>
+          <w:rFonts w:ascii="Courier" w:hAnsi="Courier" w:cs="Courier New"/>
+        </w:rPr>
+      </w:pPr>
+      <w:r>
+        <w:rPr>
+          <w:rFonts w:ascii="Courier" w:hAnsi="Courier" w:cs="Courier New"/>
+        </w:rPr>
+        <w:t>S.E of regression ML:    0.316612</w:t>
       </w:r>
     </w:p>
     <w:p>
@@ -996,7 +1033,621 @@
         <w:rPr>
           <w:rFonts w:ascii="Courier" w:hAnsi="Courier" w:cs="Courier New"/>
         </w:rPr>
-        <w:t xml:space="preserve">    CONSTANT    -0.1064521     0.01051103      -10.12766     0.00000</w:t>
+        <w:t xml:space="preserve">    CONSTANT     0.0495066    0.004811708       10.28878     0.00000</w:t>
+      </w:r>
+    </w:p>
+    <w:p>
+      <w:pPr>
+        <w:rPr>
+          <w:rFonts w:ascii="Courier" w:hAnsi="Courier" w:cs="Courier New"/>
+        </w:rPr>
+      </w:pPr>
+      <w:r>
+        <w:rPr>
+          <w:rFonts w:ascii="Courier" w:hAnsi="Courier" w:cs="Courier New"/>
+        </w:rPr>
+        <w:t xml:space="preserve">     POPSQRT   0.005386527   7.368196e-005       73.10511     0.00000</w:t>
+      </w:r>
+    </w:p>
+    <w:p>
+      <w:pPr>
+        <w:rPr>
+          <w:rFonts w:ascii="Courier" w:hAnsi="Courier" w:cs="Courier New"/>
+        </w:rPr>
+      </w:pPr>
+    </w:p>
+    <w:p>
+      <w:pPr>
+        <w:rPr>
+          <w:rFonts w:ascii="Courier" w:hAnsi="Courier" w:cs="Courier New"/>
+        </w:rPr>
+      </w:pPr>
+      <w:r>
+        <w:rPr>
+          <w:rFonts w:ascii="Courier" w:hAnsi="Courier" w:cs="Courier New"/>
+        </w:rPr>
+        <w:t xml:space="preserve">REGRESSION DIAGNOSTICS  </w:t>
+      </w:r>
+    </w:p>
+    <w:p>
+      <w:pPr>
+        <w:rPr>
+          <w:rFonts w:ascii="Courier" w:hAnsi="Courier" w:cs="Courier New"/>
+        </w:rPr>
+      </w:pPr>
+      <w:r>
+        <w:rPr>
+          <w:rFonts w:ascii="Courier" w:hAnsi="Courier" w:cs="Courier New"/>
+        </w:rPr>
+        <w:t>MULTICOLLINEARITY CONDITION NUMBER   8.062139</w:t>
+      </w:r>
+    </w:p>
+    <w:p>
+      <w:pPr>
+        <w:rPr>
+          <w:rFonts w:ascii="Courier" w:hAnsi="Courier" w:cs="Courier New"/>
+        </w:rPr>
+      </w:pPr>
+      <w:r>
+        <w:rPr>
+          <w:rFonts w:ascii="Courier" w:hAnsi="Courier" w:cs="Courier New"/>
+        </w:rPr>
+        <w:t>TEST ON NORMALITY OF ERRORS</w:t>
+      </w:r>
+    </w:p>
+    <w:p>
+      <w:pPr>
+        <w:rPr>
+          <w:rFonts w:ascii="Courier" w:hAnsi="Courier" w:cs="Courier New"/>
+        </w:rPr>
+      </w:pPr>
+      <w:r>
+        <w:rPr>
+          <w:rFonts w:ascii="Courier" w:hAnsi="Courier" w:cs="Courier New"/>
+        </w:rPr>
+        <w:t>TEST                  DF           VALUE             PROB</w:t>
+      </w:r>
+    </w:p>
+    <w:p>
+      <w:pPr>
+        <w:rPr>
+          <w:rFonts w:ascii="Courier" w:hAnsi="Courier" w:cs="Courier New"/>
+        </w:rPr>
+      </w:pPr>
+      <w:proofErr w:type="spellStart"/>
+      <w:r>
+        <w:rPr>
+          <w:rFonts w:ascii="Courier" w:hAnsi="Courier" w:cs="Courier New"/>
+        </w:rPr>
+        <w:t>Jarque-Bera</w:t>
+      </w:r>
+      <w:proofErr w:type="spellEnd"/>
+      <w:r>
+        <w:rPr>
+          <w:rFonts w:ascii="Courier" w:hAnsi="Courier" w:cs="Courier New"/>
+        </w:rPr>
+        <w:t xml:space="preserve">            2          2714.7535          0.00000</w:t>
+      </w:r>
+    </w:p>
+    <w:p>
+      <w:pPr>
+        <w:rPr>
+          <w:rFonts w:ascii="Courier" w:hAnsi="Courier" w:cs="Courier New"/>
+        </w:rPr>
+      </w:pPr>
+    </w:p>
+    <w:p>
+      <w:pPr>
+        <w:rPr>
+          <w:rFonts w:ascii="Courier" w:hAnsi="Courier" w:cs="Courier New"/>
+        </w:rPr>
+      </w:pPr>
+      <w:r>
+        <w:rPr>
+          <w:rFonts w:ascii="Courier" w:hAnsi="Courier" w:cs="Courier New"/>
+        </w:rPr>
+        <w:t xml:space="preserve">DIAGNOSTICS FOR HETEROSKEDASTICITY  </w:t>
+      </w:r>
+    </w:p>
+    <w:p>
+      <w:pPr>
+        <w:rPr>
+          <w:rFonts w:ascii="Courier" w:hAnsi="Courier" w:cs="Courier New"/>
+        </w:rPr>
+      </w:pPr>
+      <w:r>
+        <w:rPr>
+          <w:rFonts w:ascii="Courier" w:hAnsi="Courier" w:cs="Courier New"/>
+        </w:rPr>
+        <w:t>RANDOM COEFFICIENTS</w:t>
+      </w:r>
+    </w:p>
+    <w:p>
+      <w:pPr>
+        <w:rPr>
+          <w:rFonts w:ascii="Courier" w:hAnsi="Courier" w:cs="Courier New"/>
+        </w:rPr>
+      </w:pPr>
+      <w:r>
+        <w:rPr>
+          <w:rFonts w:ascii="Courier" w:hAnsi="Courier" w:cs="Courier New"/>
+        </w:rPr>
+        <w:t>TEST                  DF           VALUE             PROB</w:t>
+      </w:r>
+    </w:p>
+    <w:p>
+      <w:pPr>
+        <w:rPr>
+          <w:rFonts w:ascii="Courier" w:hAnsi="Courier" w:cs="Courier New"/>
+        </w:rPr>
+      </w:pPr>
+      <w:proofErr w:type="spellStart"/>
+      <w:r>
+        <w:rPr>
+          <w:rFonts w:ascii="Courier" w:hAnsi="Courier" w:cs="Courier New"/>
+        </w:rPr>
+        <w:t>Breusch</w:t>
+      </w:r>
+      <w:proofErr w:type="spellEnd"/>
+      <w:r>
+        <w:rPr>
+          <w:rFonts w:ascii="Courier" w:hAnsi="Courier" w:cs="Courier New"/>
+        </w:rPr>
+        <w:t>-Pagan test     1            65.8807          0.00000</w:t>
+      </w:r>
+    </w:p>
+    <w:p>
+      <w:pPr>
+        <w:rPr>
+          <w:rFonts w:ascii="Courier" w:hAnsi="Courier" w:cs="Courier New"/>
+        </w:rPr>
+      </w:pPr>
+      <w:proofErr w:type="spellStart"/>
+      <w:r>
+        <w:rPr>
+          <w:rFonts w:ascii="Courier" w:hAnsi="Courier" w:cs="Courier New"/>
+        </w:rPr>
+        <w:t>Koenker</w:t>
+      </w:r>
+      <w:proofErr w:type="spellEnd"/>
+      <w:r>
+        <w:rPr>
+          <w:rFonts w:ascii="Courier" w:hAnsi="Courier" w:cs="Courier New"/>
+        </w:rPr>
+        <w:t>-Bassett test   1            69.3027          0.00000</w:t>
+      </w:r>
+    </w:p>
+    <w:p>
+      <w:pPr>
+        <w:rPr>
+          <w:rFonts w:ascii="Courier" w:hAnsi="Courier" w:cs="Courier New"/>
+        </w:rPr>
+      </w:pPr>
+      <w:r>
+        <w:rPr>
+          <w:rFonts w:ascii="Courier" w:hAnsi="Courier" w:cs="Courier New"/>
+          <w:b/>
+        </w:rPr>
+        <w:lastRenderedPageBreak/>
+        <w:t>Tract</w:t>
+      </w:r>
+      <w:r>
+        <w:rPr>
+          <w:rFonts w:ascii="Courier" w:hAnsi="Courier" w:cs="Courier New"/>
+          <w:b/>
+        </w:rPr>
+        <w:t xml:space="preserve">-Level Twitter/Population </w:t>
+      </w:r>
+      <w:r>
+        <w:rPr>
+          <w:rFonts w:ascii="Courier" w:hAnsi="Courier" w:cs="Courier New"/>
+          <w:b/>
+        </w:rPr>
+        <w:t>Log-</w:t>
+      </w:r>
+      <w:proofErr w:type="gramStart"/>
+      <w:r>
+        <w:rPr>
+          <w:rFonts w:ascii="Courier" w:hAnsi="Courier" w:cs="Courier New"/>
+          <w:b/>
+        </w:rPr>
+        <w:t>Transformed</w:t>
+      </w:r>
+      <w:r>
+        <w:rPr>
+          <w:rFonts w:ascii="Courier" w:hAnsi="Courier" w:cs="Courier New"/>
+          <w:b/>
+        </w:rPr>
+        <w:t>(</w:t>
+      </w:r>
+      <w:proofErr w:type="gramEnd"/>
+      <w:r>
+        <w:rPr>
+          <w:rFonts w:ascii="Courier" w:hAnsi="Courier" w:cs="Courier New"/>
+          <w:b/>
+        </w:rPr>
+        <w:t>OLS</w:t>
+      </w:r>
+      <w:r>
+        <w:rPr>
+          <w:rFonts w:ascii="Courier" w:hAnsi="Courier" w:cs="Courier New"/>
+          <w:b/>
+        </w:rPr>
+        <w:t>)</w:t>
+      </w:r>
+    </w:p>
+    <w:p>
+      <w:pPr>
+        <w:rPr>
+          <w:rFonts w:ascii="Courier" w:hAnsi="Courier" w:cs="Courier New"/>
+        </w:rPr>
+      </w:pPr>
+    </w:p>
+    <w:p>
+      <w:pPr>
+        <w:rPr>
+          <w:rFonts w:ascii="Courier" w:hAnsi="Courier" w:cs="Courier New"/>
+        </w:rPr>
+      </w:pPr>
+      <w:r>
+        <w:rPr>
+          <w:rFonts w:ascii="Courier" w:hAnsi="Courier" w:cs="Courier New"/>
+        </w:rPr>
+        <w:t xml:space="preserve">Dependent </w:t>
+      </w:r>
+      <w:proofErr w:type="gramStart"/>
+      <w:r>
+        <w:rPr>
+          <w:rFonts w:ascii="Courier" w:hAnsi="Courier" w:cs="Courier New"/>
+        </w:rPr>
+        <w:t>Variable  :</w:t>
+      </w:r>
+      <w:proofErr w:type="gramEnd"/>
+      <w:r>
+        <w:rPr>
+          <w:rFonts w:ascii="Courier" w:hAnsi="Courier" w:cs="Courier New"/>
+        </w:rPr>
+        <w:t xml:space="preserve">   </w:t>
+      </w:r>
+      <w:proofErr w:type="spellStart"/>
+      <w:r>
+        <w:rPr>
+          <w:rFonts w:ascii="Courier" w:hAnsi="Courier" w:cs="Courier New"/>
+        </w:rPr>
+        <w:t>tweetsLog</w:t>
+      </w:r>
+      <w:proofErr w:type="spellEnd"/>
+      <w:r>
+        <w:rPr>
+          <w:rFonts w:ascii="Courier" w:hAnsi="Courier" w:cs="Courier New"/>
+        </w:rPr>
+        <w:t xml:space="preserve">  Number of Observations:72539</w:t>
+      </w:r>
+    </w:p>
+    <w:p>
+      <w:pPr>
+        <w:rPr>
+          <w:rFonts w:ascii="Courier" w:hAnsi="Courier" w:cs="Courier New"/>
+        </w:rPr>
+      </w:pPr>
+      <w:r>
+        <w:rPr>
+          <w:rFonts w:ascii="Courier" w:hAnsi="Courier" w:cs="Courier New"/>
+        </w:rPr>
+        <w:t xml:space="preserve">Mean dependent </w:t>
+      </w:r>
+      <w:proofErr w:type="spellStart"/>
+      <w:proofErr w:type="gramStart"/>
+      <w:r>
+        <w:rPr>
+          <w:rFonts w:ascii="Courier" w:hAnsi="Courier" w:cs="Courier New"/>
+        </w:rPr>
+        <w:t>var</w:t>
+      </w:r>
+      <w:proofErr w:type="spellEnd"/>
+      <w:r>
+        <w:rPr>
+          <w:rFonts w:ascii="Courier" w:hAnsi="Courier" w:cs="Courier New"/>
+        </w:rPr>
+        <w:t xml:space="preserve">  :</w:t>
+      </w:r>
+      <w:proofErr w:type="gramEnd"/>
+      <w:r>
+        <w:rPr>
+          <w:rFonts w:ascii="Courier" w:hAnsi="Courier" w:cs="Courier New"/>
+        </w:rPr>
+        <w:t xml:space="preserve">    0.390607  Number of Variables   :    2</w:t>
+      </w:r>
+    </w:p>
+    <w:p>
+      <w:pPr>
+        <w:rPr>
+          <w:rFonts w:ascii="Courier" w:hAnsi="Courier" w:cs="Courier New"/>
+        </w:rPr>
+      </w:pPr>
+      <w:r>
+        <w:rPr>
+          <w:rFonts w:ascii="Courier" w:hAnsi="Courier" w:cs="Courier New"/>
+        </w:rPr>
+        <w:t xml:space="preserve">S.D. dependent </w:t>
+      </w:r>
+      <w:proofErr w:type="spellStart"/>
+      <w:proofErr w:type="gramStart"/>
+      <w:r>
+        <w:rPr>
+          <w:rFonts w:ascii="Courier" w:hAnsi="Courier" w:cs="Courier New"/>
+        </w:rPr>
+        <w:t>var</w:t>
+      </w:r>
+      <w:proofErr w:type="spellEnd"/>
+      <w:r>
+        <w:rPr>
+          <w:rFonts w:ascii="Courier" w:hAnsi="Courier" w:cs="Courier New"/>
+        </w:rPr>
+        <w:t xml:space="preserve">  :</w:t>
+      </w:r>
+      <w:proofErr w:type="gramEnd"/>
+      <w:r>
+        <w:rPr>
+          <w:rFonts w:ascii="Courier" w:hAnsi="Courier" w:cs="Courier New"/>
+        </w:rPr>
+        <w:t xml:space="preserve">    0.328069  Degrees of Freedom    :72537 </w:t>
+      </w:r>
+    </w:p>
+    <w:p>
+      <w:pPr>
+        <w:rPr>
+          <w:rFonts w:ascii="Courier" w:hAnsi="Courier" w:cs="Courier New"/>
+        </w:rPr>
+      </w:pPr>
+    </w:p>
+    <w:p>
+      <w:pPr>
+        <w:rPr>
+          <w:rFonts w:ascii="Courier" w:hAnsi="Courier" w:cs="Courier New"/>
+        </w:rPr>
+      </w:pPr>
+      <w:r>
+        <w:rPr>
+          <w:rFonts w:ascii="Courier" w:hAnsi="Courier" w:cs="Courier New"/>
+        </w:rPr>
+        <w:t xml:space="preserve">R-squared           :    </w:t>
+      </w:r>
+      <w:proofErr w:type="gramStart"/>
+      <w:r>
+        <w:rPr>
+          <w:rFonts w:ascii="Courier" w:hAnsi="Courier" w:cs="Courier New"/>
+        </w:rPr>
+        <w:t>0.029728  F</w:t>
+      </w:r>
+      <w:proofErr w:type="gramEnd"/>
+      <w:r>
+        <w:rPr>
+          <w:rFonts w:ascii="Courier" w:hAnsi="Courier" w:cs="Courier New"/>
+        </w:rPr>
+        <w:t>-statistic           :     2222.44</w:t>
+      </w:r>
+    </w:p>
+    <w:p>
+      <w:pPr>
+        <w:rPr>
+          <w:rFonts w:ascii="Courier" w:hAnsi="Courier" w:cs="Courier New"/>
+        </w:rPr>
+      </w:pPr>
+      <w:r>
+        <w:rPr>
+          <w:rFonts w:ascii="Courier" w:hAnsi="Courier" w:cs="Courier New"/>
+        </w:rPr>
+        <w:t>Adjusted R-</w:t>
+      </w:r>
+      <w:proofErr w:type="gramStart"/>
+      <w:r>
+        <w:rPr>
+          <w:rFonts w:ascii="Courier" w:hAnsi="Courier" w:cs="Courier New"/>
+        </w:rPr>
+        <w:t>squared  :</w:t>
+      </w:r>
+      <w:proofErr w:type="gramEnd"/>
+      <w:r>
+        <w:rPr>
+          <w:rFonts w:ascii="Courier" w:hAnsi="Courier" w:cs="Courier New"/>
+        </w:rPr>
+        <w:t xml:space="preserve">    0.029715  </w:t>
+      </w:r>
+      <w:proofErr w:type="spellStart"/>
+      <w:r>
+        <w:rPr>
+          <w:rFonts w:ascii="Courier" w:hAnsi="Courier" w:cs="Courier New"/>
+        </w:rPr>
+        <w:t>Prob</w:t>
+      </w:r>
+      <w:proofErr w:type="spellEnd"/>
+      <w:r>
+        <w:rPr>
+          <w:rFonts w:ascii="Courier" w:hAnsi="Courier" w:cs="Courier New"/>
+        </w:rPr>
+        <w:t>(F-statistic)     :           0</w:t>
+      </w:r>
+    </w:p>
+    <w:p>
+      <w:pPr>
+        <w:rPr>
+          <w:rFonts w:ascii="Courier" w:hAnsi="Courier" w:cs="Courier New"/>
+        </w:rPr>
+      </w:pPr>
+      <w:r>
+        <w:rPr>
+          <w:rFonts w:ascii="Courier" w:hAnsi="Courier" w:cs="Courier New"/>
+        </w:rPr>
+        <w:t xml:space="preserve">Sum squared residual:     </w:t>
+      </w:r>
+      <w:proofErr w:type="gramStart"/>
+      <w:r>
+        <w:rPr>
+          <w:rFonts w:ascii="Courier" w:hAnsi="Courier" w:cs="Courier New"/>
+        </w:rPr>
+        <w:t>7575.22  Log</w:t>
+      </w:r>
+      <w:proofErr w:type="gramEnd"/>
+      <w:r>
+        <w:rPr>
+          <w:rFonts w:ascii="Courier" w:hAnsi="Courier" w:cs="Courier New"/>
+        </w:rPr>
+        <w:t xml:space="preserve"> likelihood        :    -20986.8</w:t>
+      </w:r>
+    </w:p>
+    <w:p>
+      <w:pPr>
+        <w:rPr>
+          <w:rFonts w:ascii="Courier" w:hAnsi="Courier" w:cs="Courier New"/>
+        </w:rPr>
+      </w:pPr>
+      <w:r>
+        <w:rPr>
+          <w:rFonts w:ascii="Courier" w:hAnsi="Courier" w:cs="Courier New"/>
+        </w:rPr>
+        <w:t xml:space="preserve">Sigma-square        :    </w:t>
+      </w:r>
+      <w:proofErr w:type="gramStart"/>
+      <w:r>
+        <w:rPr>
+          <w:rFonts w:ascii="Courier" w:hAnsi="Courier" w:cs="Courier New"/>
+        </w:rPr>
+        <w:t xml:space="preserve">0.104432  </w:t>
+      </w:r>
+      <w:proofErr w:type="spellStart"/>
+      <w:r>
+        <w:rPr>
+          <w:rFonts w:ascii="Courier" w:hAnsi="Courier" w:cs="Courier New"/>
+        </w:rPr>
+        <w:t>Akaike</w:t>
+      </w:r>
+      <w:proofErr w:type="spellEnd"/>
+      <w:proofErr w:type="gramEnd"/>
+      <w:r>
+        <w:rPr>
+          <w:rFonts w:ascii="Courier" w:hAnsi="Courier" w:cs="Courier New"/>
+        </w:rPr>
+        <w:t xml:space="preserve"> info criterion :     41977.6</w:t>
+      </w:r>
+    </w:p>
+    <w:p>
+      <w:pPr>
+        <w:rPr>
+          <w:rFonts w:ascii="Courier" w:hAnsi="Courier" w:cs="Courier New"/>
+        </w:rPr>
+      </w:pPr>
+      <w:r>
+        <w:rPr>
+          <w:rFonts w:ascii="Courier" w:hAnsi="Courier" w:cs="Courier New"/>
+        </w:rPr>
+        <w:t xml:space="preserve">S.E. of </w:t>
+      </w:r>
+      <w:proofErr w:type="gramStart"/>
+      <w:r>
+        <w:rPr>
+          <w:rFonts w:ascii="Courier" w:hAnsi="Courier" w:cs="Courier New"/>
+        </w:rPr>
+        <w:t>regression  :</w:t>
+      </w:r>
+      <w:proofErr w:type="gramEnd"/>
+      <w:r>
+        <w:rPr>
+          <w:rFonts w:ascii="Courier" w:hAnsi="Courier" w:cs="Courier New"/>
+        </w:rPr>
+        <w:t xml:space="preserve">     0.32316  Schwarz criterion     :       41996</w:t>
+      </w:r>
+    </w:p>
+    <w:p>
+      <w:pPr>
+        <w:rPr>
+          <w:rFonts w:ascii="Courier" w:hAnsi="Courier" w:cs="Courier New"/>
+        </w:rPr>
+      </w:pPr>
+      <w:r>
+        <w:rPr>
+          <w:rFonts w:ascii="Courier" w:hAnsi="Courier" w:cs="Courier New"/>
+        </w:rPr>
+        <w:t>Sigma-square ML     :     0.10443</w:t>
+      </w:r>
+    </w:p>
+    <w:p>
+      <w:pPr>
+        <w:rPr>
+          <w:rFonts w:ascii="Courier" w:hAnsi="Courier" w:cs="Courier New"/>
+        </w:rPr>
+      </w:pPr>
+      <w:r>
+        <w:rPr>
+          <w:rFonts w:ascii="Courier" w:hAnsi="Courier" w:cs="Courier New"/>
+        </w:rPr>
+        <w:t>S.E of regression ML:    0.323156</w:t>
+      </w:r>
+    </w:p>
+    <w:p>
+      <w:pPr>
+        <w:rPr>
+          <w:rFonts w:ascii="Courier" w:hAnsi="Courier" w:cs="Courier New"/>
+        </w:rPr>
+      </w:pPr>
+    </w:p>
+    <w:p>
+      <w:pPr>
+        <w:rPr>
+          <w:rFonts w:ascii="Courier" w:hAnsi="Courier" w:cs="Courier New"/>
+        </w:rPr>
+      </w:pPr>
+      <w:r>
+        <w:rPr>
+          <w:rFonts w:ascii="Courier" w:hAnsi="Courier" w:cs="Courier New"/>
+        </w:rPr>
+        <w:t xml:space="preserve">    Variable   Coefficient      </w:t>
+      </w:r>
+      <w:proofErr w:type="spellStart"/>
+      <w:r>
+        <w:rPr>
+          <w:rFonts w:ascii="Courier" w:hAnsi="Courier" w:cs="Courier New"/>
+        </w:rPr>
+        <w:t>Std.Error</w:t>
+      </w:r>
+      <w:proofErr w:type="spellEnd"/>
+      <w:r>
+        <w:rPr>
+          <w:rFonts w:ascii="Courier" w:hAnsi="Courier" w:cs="Courier New"/>
+        </w:rPr>
+        <w:t xml:space="preserve">    t-Statistic   Probability</w:t>
+      </w:r>
+    </w:p>
+    <w:p>
+      <w:pPr>
+        <w:rPr>
+          <w:rFonts w:ascii="Courier" w:hAnsi="Courier" w:cs="Courier New"/>
+        </w:rPr>
+      </w:pPr>
+      <w:r>
+        <w:rPr>
+          <w:rFonts w:ascii="Courier" w:hAnsi="Courier" w:cs="Courier New"/>
+        </w:rPr>
+        <w:t>---------------------------------------</w:t>
+      </w:r>
+      <w:r>
+        <w:rPr>
+          <w:rFonts w:ascii="Courier" w:hAnsi="Courier" w:cs="Courier New"/>
+        </w:rPr>
+        <w:t>-------------------------------</w:t>
+      </w:r>
+    </w:p>
+    <w:p>
+      <w:pPr>
+        <w:rPr>
+          <w:rFonts w:ascii="Courier" w:hAnsi="Courier" w:cs="Courier New"/>
+        </w:rPr>
+      </w:pPr>
+      <w:r>
+        <w:rPr>
+          <w:rFonts w:ascii="Courier" w:hAnsi="Courier" w:cs="Courier New"/>
+        </w:rPr>
+        <w:t xml:space="preserve">    CONSTANT    -0.1123283     0.01073562      -10.46315     0.00000</w:t>
       </w:r>
     </w:p>
     <w:p>
@@ -1025,7 +1676,7 @@
         <w:rPr>
           <w:rFonts w:ascii="Courier" w:hAnsi="Courier" w:cs="Courier New"/>
         </w:rPr>
-        <w:t xml:space="preserve">     0.1395368    0.002939869       47.46362     0.00000</w:t>
+        <w:t xml:space="preserve">     0.1415207    0.003001961       47.14276     0.00000</w:t>
       </w:r>
     </w:p>
     <w:p>
@@ -1058,7 +1709,7 @@
         <w:rPr>
           <w:rFonts w:ascii="Courier" w:hAnsi="Courier" w:cs="Courier New"/>
         </w:rPr>
-        <w:t>MULTICOLLINEARITY CONDITION NUMBER   17.533118</w:t>
+        <w:t>MULTICOLLINEARITY CONDITION NUMBER   17.838666</w:t>
       </w:r>
     </w:p>
     <w:p>
@@ -1105,7 +1756,7 @@
         <w:rPr>
           <w:rFonts w:ascii="Courier" w:hAnsi="Courier" w:cs="Courier New"/>
         </w:rPr>
-        <w:t xml:space="preserve">            2          3036.1137          0.00000</w:t>
+        <w:t xml:space="preserve">            2          2977.9860          0.00000</w:t>
       </w:r>
     </w:p>
     <w:p>
@@ -1172,7 +1823,7 @@
         <w:rPr>
           <w:rFonts w:ascii="Courier" w:hAnsi="Courier" w:cs="Courier New"/>
         </w:rPr>
-        <w:t>-Pagan test     1             5.3614          0.02059</w:t>
+        <w:t>-Pagan test     1            11.2664          0.00079</w:t>
       </w:r>
     </w:p>
     <w:p>
@@ -1193,13 +1844,14 @@
         <w:rPr>
           <w:rFonts w:ascii="Courier" w:hAnsi="Courier" w:cs="Courier New"/>
         </w:rPr>
-        <w:t>-Bassett test   1             5.8112          0.01592</w:t>
-      </w:r>
-    </w:p>
-    <w:p>
-      <w:pPr>
-        <w:rPr>
-          <w:rFonts w:ascii="Courier" w:hAnsi="Courier" w:cs="Courier New"/>
+        <w:t>-Bassett test   1            12.1991          0.00048</w:t>
+      </w:r>
+    </w:p>
+    <w:p>
+      <w:pPr>
+        <w:rPr>
+          <w:rFonts w:ascii="Courier" w:hAnsi="Courier" w:cs="Courier New"/>
+          <w:b/>
         </w:rPr>
       </w:pPr>
       <w:r>
@@ -1208,45 +1860,62 @@
           <w:b/>
         </w:rPr>
         <w:lastRenderedPageBreak/>
-        <w:t xml:space="preserve">County-Level Twitter/Population </w:t>
-      </w:r>
-      <w:r>
-        <w:rPr>
-          <w:rFonts w:ascii="Courier" w:hAnsi="Courier" w:cs="Courier New"/>
-          <w:b/>
-        </w:rPr>
-        <w:t xml:space="preserve">Log-Transformed, </w:t>
-      </w:r>
-      <w:proofErr w:type="spellStart"/>
-      <w:r>
-        <w:rPr>
-          <w:rFonts w:ascii="Courier" w:hAnsi="Courier" w:cs="Courier New"/>
-          <w:b/>
-        </w:rPr>
-        <w:t>Rm</w:t>
-      </w:r>
-      <w:r>
-        <w:rPr>
-          <w:rFonts w:ascii="Courier" w:hAnsi="Courier" w:cs="Courier New"/>
-          <w:b/>
-        </w:rPr>
-        <w:t>Outliers</w:t>
-      </w:r>
-      <w:proofErr w:type="spellEnd"/>
-      <w:r>
-        <w:rPr>
-          <w:rFonts w:ascii="Courier" w:hAnsi="Courier" w:cs="Courier New"/>
-          <w:b/>
-        </w:rPr>
-        <w:t xml:space="preserve"> (</w:t>
-      </w:r>
-      <w:r>
-        <w:rPr>
-          <w:rFonts w:ascii="Courier" w:hAnsi="Courier" w:cs="Courier New"/>
-          <w:b/>
-        </w:rPr>
-        <w:t>OLS</w:t>
-      </w:r>
+        <w:t>Tract</w:t>
+      </w:r>
+      <w:r>
+        <w:rPr>
+          <w:rFonts w:ascii="Courier" w:hAnsi="Courier" w:cs="Courier New"/>
+          <w:b/>
+        </w:rPr>
+        <w:t xml:space="preserve">-Level Twitter/Population </w:t>
+      </w:r>
+      <w:r>
+        <w:rPr>
+          <w:rFonts w:ascii="Courier" w:hAnsi="Courier" w:cs="Courier New"/>
+          <w:b/>
+        </w:rPr>
+        <w:t>Log</w:t>
+      </w:r>
+      <w:r>
+        <w:rPr>
+          <w:rFonts w:ascii="Courier" w:hAnsi="Courier" w:cs="Courier New"/>
+          <w:b/>
+        </w:rPr>
+        <w:t>-</w:t>
+      </w:r>
+      <w:proofErr w:type="spellStart"/>
+      <w:r>
+        <w:rPr>
+          <w:rFonts w:ascii="Courier" w:hAnsi="Courier" w:cs="Courier New"/>
+          <w:b/>
+        </w:rPr>
+        <w:t>Sqrt</w:t>
+      </w:r>
+      <w:proofErr w:type="spellEnd"/>
+      <w:r>
+        <w:rPr>
+          <w:rFonts w:ascii="Courier" w:hAnsi="Courier" w:cs="Courier New"/>
+          <w:b/>
+        </w:rPr>
+        <w:t xml:space="preserve"> </w:t>
+      </w:r>
+      <w:r>
+        <w:rPr>
+          <w:rFonts w:ascii="Courier" w:hAnsi="Courier" w:cs="Courier New"/>
+          <w:b/>
+        </w:rPr>
+        <w:t>Transformed (</w:t>
+      </w:r>
+      <w:proofErr w:type="spellStart"/>
+      <w:r>
+        <w:rPr>
+          <w:rFonts w:ascii="Courier" w:hAnsi="Courier" w:cs="Courier New"/>
+          <w:b/>
+          <w:u w:val="single"/>
+        </w:rPr>
+        <w:t>SpLag</w:t>
+      </w:r>
+      <w:proofErr w:type="spellEnd"/>
       <w:r>
         <w:rPr>
           <w:rFonts w:ascii="Courier" w:hAnsi="Courier" w:cs="Courier New"/>
@@ -1300,7 +1969,7 @@
         <w:rPr>
           <w:rFonts w:ascii="Courier" w:hAnsi="Courier" w:cs="Courier New"/>
         </w:rPr>
-        <w:t xml:space="preserve">  Number of Observations:72412</w:t>
+        <w:t xml:space="preserve">  Number of Observations:72539</w:t>
       </w:r>
     </w:p>
     <w:p>
@@ -1335,7 +2004,7 @@
         <w:rPr>
           <w:rFonts w:ascii="Courier" w:hAnsi="Courier" w:cs="Courier New"/>
         </w:rPr>
-        <w:t xml:space="preserve">    0.390917  Number of Variables   :    2</w:t>
+        <w:t xml:space="preserve">    0.390607  Number of Variables   :    3</w:t>
       </w:r>
     </w:p>
     <w:p>
@@ -1370,7 +2039,48 @@
         <w:rPr>
           <w:rFonts w:ascii="Courier" w:hAnsi="Courier" w:cs="Courier New"/>
         </w:rPr>
-        <w:t xml:space="preserve">    0.327237  Degrees of Freedom    :72410 </w:t>
+        <w:t xml:space="preserve">    0.328069  Degrees of Freedom    :72536</w:t>
+      </w:r>
+    </w:p>
+    <w:p>
+      <w:pPr>
+        <w:rPr>
+          <w:rFonts w:ascii="Courier" w:hAnsi="Courier" w:cs="Courier New"/>
+        </w:rPr>
+      </w:pPr>
+      <w:r>
+        <w:rPr>
+          <w:rFonts w:ascii="Courier" w:hAnsi="Courier" w:cs="Courier New"/>
+        </w:rPr>
+        <w:t xml:space="preserve">Lag </w:t>
+      </w:r>
+      <w:proofErr w:type="spellStart"/>
+      <w:r>
+        <w:rPr>
+          <w:rFonts w:ascii="Courier" w:hAnsi="Courier" w:cs="Courier New"/>
+        </w:rPr>
+        <w:t>coeff</w:t>
+      </w:r>
+      <w:proofErr w:type="spellEnd"/>
+      <w:r>
+        <w:rPr>
+          <w:rFonts w:ascii="Courier" w:hAnsi="Courier" w:cs="Courier New"/>
+        </w:rPr>
+        <w:t>.   (Rho</w:t>
+      </w:r>
+      <w:proofErr w:type="gramStart"/>
+      <w:r>
+        <w:rPr>
+          <w:rFonts w:ascii="Courier" w:hAnsi="Courier" w:cs="Courier New"/>
+        </w:rPr>
+        <w:t>)  :</w:t>
+      </w:r>
+      <w:proofErr w:type="gramEnd"/>
+      <w:r>
+        <w:rPr>
+          <w:rFonts w:ascii="Courier" w:hAnsi="Courier" w:cs="Courier New"/>
+        </w:rPr>
+        <w:t xml:space="preserve">    0.471039</w:t>
       </w:r>
     </w:p>
     <w:p>
@@ -1397,102 +2107,27 @@
         <w:rPr>
           <w:rFonts w:ascii="Courier" w:hAnsi="Courier" w:cs="Courier New"/>
         </w:rPr>
-        <w:t>0.051347  F</w:t>
-      </w:r>
-      <w:proofErr w:type="gramEnd"/>
-      <w:r>
-        <w:rPr>
-          <w:rFonts w:ascii="Courier" w:hAnsi="Courier" w:cs="Courier New"/>
-        </w:rPr>
-        <w:t>-statistic           :     3919.29</w:t>
-      </w:r>
-    </w:p>
-    <w:p>
-      <w:pPr>
-        <w:rPr>
-          <w:rFonts w:ascii="Courier" w:hAnsi="Courier" w:cs="Courier New"/>
-        </w:rPr>
-      </w:pPr>
-      <w:r>
-        <w:rPr>
-          <w:rFonts w:ascii="Courier" w:hAnsi="Courier" w:cs="Courier New"/>
-        </w:rPr>
-        <w:t>Adjusted R-</w:t>
-      </w:r>
-      <w:proofErr w:type="gramStart"/>
-      <w:r>
-        <w:rPr>
-          <w:rFonts w:ascii="Courier" w:hAnsi="Courier" w:cs="Courier New"/>
-        </w:rPr>
-        <w:t>squared  :</w:t>
-      </w:r>
-      <w:proofErr w:type="gramEnd"/>
-      <w:r>
-        <w:rPr>
-          <w:rFonts w:ascii="Courier" w:hAnsi="Courier" w:cs="Courier New"/>
-        </w:rPr>
-        <w:t xml:space="preserve">    0.051334  </w:t>
-      </w:r>
-      <w:proofErr w:type="spellStart"/>
-      <w:r>
-        <w:rPr>
-          <w:rFonts w:ascii="Courier" w:hAnsi="Courier" w:cs="Courier New"/>
-        </w:rPr>
-        <w:t>Prob</w:t>
-      </w:r>
-      <w:proofErr w:type="spellEnd"/>
-      <w:r>
-        <w:rPr>
-          <w:rFonts w:ascii="Courier" w:hAnsi="Courier" w:cs="Courier New"/>
-        </w:rPr>
-        <w:t>(F-statistic)     :           0</w:t>
-      </w:r>
-    </w:p>
-    <w:p>
-      <w:pPr>
-        <w:rPr>
-          <w:rFonts w:ascii="Courier" w:hAnsi="Courier" w:cs="Courier New"/>
-        </w:rPr>
-      </w:pPr>
-      <w:r>
-        <w:rPr>
-          <w:rFonts w:ascii="Courier" w:hAnsi="Courier" w:cs="Courier New"/>
-        </w:rPr>
-        <w:t xml:space="preserve">Sum squared residual:     </w:t>
-      </w:r>
-      <w:proofErr w:type="gramStart"/>
-      <w:r>
-        <w:rPr>
-          <w:rFonts w:ascii="Courier" w:hAnsi="Courier" w:cs="Courier New"/>
-        </w:rPr>
-        <w:t>7356.02  Log</w:t>
-      </w:r>
-      <w:proofErr w:type="gramEnd"/>
-      <w:r>
-        <w:rPr>
-          <w:rFonts w:ascii="Courier" w:hAnsi="Courier" w:cs="Courier New"/>
-        </w:rPr>
-        <w:t xml:space="preserve"> likelihood        :    -19950.4</w:t>
-      </w:r>
-    </w:p>
-    <w:p>
-      <w:pPr>
-        <w:rPr>
-          <w:rFonts w:ascii="Courier" w:hAnsi="Courier" w:cs="Courier New"/>
-        </w:rPr>
-      </w:pPr>
-      <w:r>
-        <w:rPr>
-          <w:rFonts w:ascii="Courier" w:hAnsi="Courier" w:cs="Courier New"/>
-        </w:rPr>
-        <w:t xml:space="preserve">Sigma-square        :    </w:t>
-      </w:r>
-      <w:proofErr w:type="gramStart"/>
-      <w:r>
-        <w:rPr>
-          <w:rFonts w:ascii="Courier" w:hAnsi="Courier" w:cs="Courier New"/>
-        </w:rPr>
-        <w:t xml:space="preserve">0.101588  </w:t>
+        <w:t>0.236961  Log</w:t>
+      </w:r>
+      <w:proofErr w:type="gramEnd"/>
+      <w:r>
+        <w:rPr>
+          <w:rFonts w:ascii="Courier" w:hAnsi="Courier" w:cs="Courier New"/>
+        </w:rPr>
+        <w:t xml:space="preserve"> likelihood        :    -13936.7</w:t>
+      </w:r>
+    </w:p>
+    <w:p>
+      <w:pPr>
+        <w:rPr>
+          <w:rFonts w:ascii="Courier" w:hAnsi="Courier" w:cs="Courier New"/>
+        </w:rPr>
+      </w:pPr>
+      <w:r>
+        <w:rPr>
+          <w:rFonts w:ascii="Courier" w:hAnsi="Courier" w:cs="Courier New"/>
+        </w:rPr>
+        <w:t xml:space="preserve">Sq. Correlation     : -            </w:t>
       </w:r>
       <w:proofErr w:type="spellStart"/>
       <w:r>
@@ -1502,85 +2137,85 @@
         <w:t>Akaike</w:t>
       </w:r>
       <w:proofErr w:type="spellEnd"/>
-      <w:proofErr w:type="gramEnd"/>
-      <w:r>
-        <w:rPr>
-          <w:rFonts w:ascii="Courier" w:hAnsi="Courier" w:cs="Courier New"/>
-        </w:rPr>
-        <w:t xml:space="preserve"> info criterion :     39904.7</w:t>
-      </w:r>
-    </w:p>
-    <w:p>
-      <w:pPr>
-        <w:rPr>
-          <w:rFonts w:ascii="Courier" w:hAnsi="Courier" w:cs="Courier New"/>
-        </w:rPr>
-      </w:pPr>
-      <w:r>
-        <w:rPr>
-          <w:rFonts w:ascii="Courier" w:hAnsi="Courier" w:cs="Courier New"/>
-        </w:rPr>
-        <w:t xml:space="preserve">S.E. of </w:t>
-      </w:r>
-      <w:proofErr w:type="gramStart"/>
-      <w:r>
-        <w:rPr>
-          <w:rFonts w:ascii="Courier" w:hAnsi="Courier" w:cs="Courier New"/>
-        </w:rPr>
-        <w:t>regression  :</w:t>
-      </w:r>
-      <w:proofErr w:type="gramEnd"/>
-      <w:r>
-        <w:rPr>
-          <w:rFonts w:ascii="Courier" w:hAnsi="Courier" w:cs="Courier New"/>
-        </w:rPr>
-        <w:t xml:space="preserve">    0.318729  Schwarz criterion     :     39923.1</w:t>
-      </w:r>
-    </w:p>
-    <w:p>
-      <w:pPr>
-        <w:rPr>
-          <w:rFonts w:ascii="Courier" w:hAnsi="Courier" w:cs="Courier New"/>
-        </w:rPr>
-      </w:pPr>
-      <w:r>
-        <w:rPr>
-          <w:rFonts w:ascii="Courier" w:hAnsi="Courier" w:cs="Courier New"/>
-        </w:rPr>
-        <w:t>Sigma-square ML     :    0.101586</w:t>
-      </w:r>
-    </w:p>
-    <w:p>
-      <w:pPr>
-        <w:rPr>
-          <w:rFonts w:ascii="Courier" w:hAnsi="Courier" w:cs="Courier New"/>
-        </w:rPr>
-      </w:pPr>
-      <w:r>
-        <w:rPr>
-          <w:rFonts w:ascii="Courier" w:hAnsi="Courier" w:cs="Courier New"/>
-        </w:rPr>
-        <w:t>S.E of regression ML:    0.318725</w:t>
-      </w:r>
-    </w:p>
-    <w:p>
-      <w:pPr>
-        <w:rPr>
-          <w:rFonts w:ascii="Courier" w:hAnsi="Courier" w:cs="Courier New"/>
-        </w:rPr>
-      </w:pPr>
-    </w:p>
-    <w:p>
-      <w:pPr>
-        <w:rPr>
-          <w:rFonts w:ascii="Courier" w:hAnsi="Courier" w:cs="Courier New"/>
-        </w:rPr>
-      </w:pPr>
-      <w:r>
-        <w:rPr>
-          <w:rFonts w:ascii="Courier" w:hAnsi="Courier" w:cs="Courier New"/>
-        </w:rPr>
-        <w:t xml:space="preserve">    Variable   Coefficient      </w:t>
+      <w:r>
+        <w:rPr>
+          <w:rFonts w:ascii="Courier" w:hAnsi="Courier" w:cs="Courier New"/>
+        </w:rPr>
+        <w:t xml:space="preserve"> info </w:t>
+      </w:r>
+      <w:proofErr w:type="gramStart"/>
+      <w:r>
+        <w:rPr>
+          <w:rFonts w:ascii="Courier" w:hAnsi="Courier" w:cs="Courier New"/>
+        </w:rPr>
+        <w:t>criterion :</w:t>
+      </w:r>
+      <w:proofErr w:type="gramEnd"/>
+      <w:r>
+        <w:rPr>
+          <w:rFonts w:ascii="Courier" w:hAnsi="Courier" w:cs="Courier New"/>
+        </w:rPr>
+        <w:t xml:space="preserve">     27879.4</w:t>
+      </w:r>
+    </w:p>
+    <w:p>
+      <w:pPr>
+        <w:rPr>
+          <w:rFonts w:ascii="Courier" w:hAnsi="Courier" w:cs="Courier New"/>
+        </w:rPr>
+      </w:pPr>
+      <w:r>
+        <w:rPr>
+          <w:rFonts w:ascii="Courier" w:hAnsi="Courier" w:cs="Courier New"/>
+        </w:rPr>
+        <w:t xml:space="preserve">Sigma-square        :   </w:t>
+      </w:r>
+      <w:proofErr w:type="gramStart"/>
+      <w:r>
+        <w:rPr>
+          <w:rFonts w:ascii="Courier" w:hAnsi="Courier" w:cs="Courier New"/>
+        </w:rPr>
+        <w:t>0.0821253  Schwarz</w:t>
+      </w:r>
+      <w:proofErr w:type="gramEnd"/>
+      <w:r>
+        <w:rPr>
+          <w:rFonts w:ascii="Courier" w:hAnsi="Courier" w:cs="Courier New"/>
+        </w:rPr>
+        <w:t xml:space="preserve"> criterion     :     27906.9</w:t>
+      </w:r>
+    </w:p>
+    <w:p>
+      <w:pPr>
+        <w:rPr>
+          <w:rFonts w:ascii="Courier" w:hAnsi="Courier" w:cs="Courier New"/>
+        </w:rPr>
+      </w:pPr>
+      <w:r>
+        <w:rPr>
+          <w:rFonts w:ascii="Courier" w:hAnsi="Courier" w:cs="Courier New"/>
+        </w:rPr>
+        <w:t>S.E of regression   :    0.286575</w:t>
+      </w:r>
+    </w:p>
+    <w:p>
+      <w:pPr>
+        <w:rPr>
+          <w:rFonts w:ascii="Courier" w:hAnsi="Courier" w:cs="Courier New"/>
+        </w:rPr>
+      </w:pPr>
+    </w:p>
+    <w:p>
+      <w:pPr>
+        <w:rPr>
+          <w:rFonts w:ascii="Courier" w:hAnsi="Courier" w:cs="Courier New"/>
+        </w:rPr>
+      </w:pPr>
+      <w:r>
+        <w:rPr>
+          <w:rFonts w:ascii="Courier" w:hAnsi="Courier" w:cs="Courier New"/>
+        </w:rPr>
+        <w:t xml:space="preserve">    Variable    Coefficient     </w:t>
       </w:r>
       <w:proofErr w:type="spellStart"/>
       <w:r>
@@ -1594,7 +2229,7 @@
         <w:rPr>
           <w:rFonts w:ascii="Courier" w:hAnsi="Courier" w:cs="Courier New"/>
         </w:rPr>
-        <w:t xml:space="preserve">    t-Statistic   Probability</w:t>
+        <w:t xml:space="preserve">       z-value    Probability</w:t>
       </w:r>
     </w:p>
     <w:p>
@@ -1626,136 +2261,80 @@
         <w:rPr>
           <w:rFonts w:ascii="Courier" w:hAnsi="Courier" w:cs="Courier New"/>
         </w:rPr>
-        <w:t xml:space="preserve">    CONSTANT    -0.7597723      0.0184185       -41.2505     0.00000</w:t>
-      </w:r>
-    </w:p>
-    <w:p>
-      <w:pPr>
-        <w:rPr>
-          <w:rFonts w:ascii="Courier" w:hAnsi="Courier" w:cs="Courier New"/>
-        </w:rPr>
-      </w:pPr>
-      <w:r>
-        <w:rPr>
-          <w:rFonts w:ascii="Courier" w:hAnsi="Courier" w:cs="Courier New"/>
-        </w:rPr>
-        <w:t xml:space="preserve">      </w:t>
-      </w:r>
-      <w:proofErr w:type="spellStart"/>
-      <w:proofErr w:type="gramStart"/>
-      <w:r>
-        <w:rPr>
-          <w:rFonts w:ascii="Courier" w:hAnsi="Courier" w:cs="Courier New"/>
-        </w:rPr>
-        <w:t>poplog</w:t>
-      </w:r>
-      <w:proofErr w:type="spellEnd"/>
-      <w:proofErr w:type="gramEnd"/>
-      <w:r>
-        <w:rPr>
-          <w:rFonts w:ascii="Courier" w:hAnsi="Courier" w:cs="Courier New"/>
-        </w:rPr>
-        <w:t xml:space="preserve">     0.3210814    0.005128747       62.60425     0.00000</w:t>
-      </w:r>
-    </w:p>
-    <w:p>
-      <w:pPr>
-        <w:rPr>
-          <w:rFonts w:ascii="Courier" w:hAnsi="Courier" w:cs="Courier New"/>
-        </w:rPr>
-      </w:pPr>
-    </w:p>
-    <w:p>
-      <w:pPr>
-        <w:rPr>
-          <w:rFonts w:ascii="Courier" w:hAnsi="Courier" w:cs="Courier New"/>
-        </w:rPr>
-      </w:pPr>
-      <w:r>
-        <w:rPr>
-          <w:rFonts w:ascii="Courier" w:hAnsi="Courier" w:cs="Courier New"/>
-        </w:rPr>
-        <w:t xml:space="preserve">REGRESSION DIAGNOSTICS  </w:t>
-      </w:r>
-    </w:p>
-    <w:p>
-      <w:pPr>
-        <w:rPr>
-          <w:rFonts w:ascii="Courier" w:hAnsi="Courier" w:cs="Courier New"/>
-        </w:rPr>
-      </w:pPr>
-      <w:r>
-        <w:rPr>
-          <w:rFonts w:ascii="Courier" w:hAnsi="Courier" w:cs="Courier New"/>
-        </w:rPr>
-        <w:t>MULTICOLLINEARITY CONDITION NUMBER   31.068317</w:t>
-      </w:r>
-    </w:p>
-    <w:p>
-      <w:pPr>
-        <w:rPr>
-          <w:rFonts w:ascii="Courier" w:hAnsi="Courier" w:cs="Courier New"/>
-        </w:rPr>
-      </w:pPr>
-      <w:r>
-        <w:rPr>
-          <w:rFonts w:ascii="Courier" w:hAnsi="Courier" w:cs="Courier New"/>
-        </w:rPr>
-        <w:t>TEST ON NORMALITY OF ERRORS</w:t>
-      </w:r>
-    </w:p>
-    <w:p>
-      <w:pPr>
-        <w:rPr>
-          <w:rFonts w:ascii="Courier" w:hAnsi="Courier" w:cs="Courier New"/>
-        </w:rPr>
-      </w:pPr>
-      <w:r>
-        <w:rPr>
-          <w:rFonts w:ascii="Courier" w:hAnsi="Courier" w:cs="Courier New"/>
-        </w:rPr>
-        <w:t>TEST                  DF           VALUE             PROB</w:t>
-      </w:r>
-    </w:p>
-    <w:p>
-      <w:pPr>
-        <w:rPr>
-          <w:rFonts w:ascii="Courier" w:hAnsi="Courier" w:cs="Courier New"/>
-        </w:rPr>
-      </w:pPr>
-      <w:proofErr w:type="spellStart"/>
-      <w:r>
-        <w:rPr>
-          <w:rFonts w:ascii="Courier" w:hAnsi="Courier" w:cs="Courier New"/>
-        </w:rPr>
-        <w:t>Jarque-Bera</w:t>
-      </w:r>
-      <w:proofErr w:type="spellEnd"/>
-      <w:r>
-        <w:rPr>
-          <w:rFonts w:ascii="Courier" w:hAnsi="Courier" w:cs="Courier New"/>
-        </w:rPr>
-        <w:t xml:space="preserve">            2          2800.2008          0.00000</w:t>
-      </w:r>
-    </w:p>
-    <w:p>
-      <w:pPr>
-        <w:rPr>
-          <w:rFonts w:ascii="Courier" w:hAnsi="Courier" w:cs="Courier New"/>
-        </w:rPr>
-      </w:pPr>
-    </w:p>
-    <w:p>
-      <w:pPr>
-        <w:rPr>
-          <w:rFonts w:ascii="Courier" w:hAnsi="Courier" w:cs="Courier New"/>
-        </w:rPr>
-      </w:pPr>
-      <w:r>
-        <w:rPr>
-          <w:rFonts w:ascii="Courier" w:hAnsi="Courier" w:cs="Courier New"/>
-        </w:rPr>
-        <w:t xml:space="preserve">DIAGNOSTICS FOR HETEROSKEDASTICITY  </w:t>
+        <w:t xml:space="preserve"> </w:t>
+      </w:r>
+      <w:proofErr w:type="spellStart"/>
+      <w:r>
+        <w:rPr>
+          <w:rFonts w:ascii="Courier" w:hAnsi="Courier" w:cs="Courier New"/>
+        </w:rPr>
+        <w:t>W_tweetsLog</w:t>
+      </w:r>
+      <w:proofErr w:type="spellEnd"/>
+      <w:r>
+        <w:rPr>
+          <w:rFonts w:ascii="Courier" w:hAnsi="Courier" w:cs="Courier New"/>
+        </w:rPr>
+        <w:t xml:space="preserve">     0.4710392    0.004405453       106.9218     0.00000</w:t>
+      </w:r>
+    </w:p>
+    <w:p>
+      <w:pPr>
+        <w:rPr>
+          <w:rFonts w:ascii="Courier" w:hAnsi="Courier" w:cs="Courier New"/>
+        </w:rPr>
+      </w:pPr>
+      <w:r>
+        <w:rPr>
+          <w:rFonts w:ascii="Courier" w:hAnsi="Courier" w:cs="Courier New"/>
+        </w:rPr>
+        <w:t xml:space="preserve">    CONSTANT    -0.1012522     0.00444518      -22.77798     0.00000</w:t>
+      </w:r>
+    </w:p>
+    <w:p>
+      <w:pPr>
+        <w:rPr>
+          <w:rFonts w:ascii="Courier" w:hAnsi="Courier" w:cs="Courier New"/>
+        </w:rPr>
+      </w:pPr>
+      <w:r>
+        <w:rPr>
+          <w:rFonts w:ascii="Courier" w:hAnsi="Courier" w:cs="Courier New"/>
+        </w:rPr>
+        <w:t xml:space="preserve">     POPSQRT   0.004765013   6.786929e-005       70.20867     0.00000</w:t>
+      </w:r>
+    </w:p>
+    <w:p>
+      <w:pPr>
+        <w:rPr>
+          <w:rFonts w:ascii="Courier" w:hAnsi="Courier" w:cs="Courier New"/>
+        </w:rPr>
+      </w:pPr>
+    </w:p>
+    <w:p>
+      <w:pPr>
+        <w:rPr>
+          <w:rFonts w:ascii="Courier" w:hAnsi="Courier" w:cs="Courier New"/>
+        </w:rPr>
+      </w:pPr>
+      <w:r>
+        <w:rPr>
+          <w:rFonts w:ascii="Courier" w:hAnsi="Courier" w:cs="Courier New"/>
+        </w:rPr>
+        <w:t>REGRESSION DIAGNOSTICS</w:t>
+      </w:r>
+    </w:p>
+    <w:p>
+      <w:pPr>
+        <w:rPr>
+          <w:rFonts w:ascii="Courier" w:hAnsi="Courier" w:cs="Courier New"/>
+        </w:rPr>
+      </w:pPr>
+      <w:r>
+        <w:rPr>
+          <w:rFonts w:ascii="Courier" w:hAnsi="Courier" w:cs="Courier New"/>
+        </w:rPr>
+        <w:t xml:space="preserve">DIAGNOSTICS FOR HETEROSKEDASTICITY </w:t>
       </w:r>
     </w:p>
     <w:p>
@@ -1781,7 +2360,7 @@
         <w:rPr>
           <w:rFonts w:ascii="Courier" w:hAnsi="Courier" w:cs="Courier New"/>
         </w:rPr>
-        <w:t>TEST                  DF           VALUE             PROB</w:t>
+        <w:t>TEST                                     DF      VALUE        PROB</w:t>
       </w:r>
     </w:p>
     <w:p>
@@ -1802,29 +2381,117 @@
         <w:rPr>
           <w:rFonts w:ascii="Courier" w:hAnsi="Courier" w:cs="Courier New"/>
         </w:rPr>
-        <w:t>-Pagan test     1             8.7484          0.00310</w:t>
-      </w:r>
-    </w:p>
-    <w:p>
-      <w:pPr>
-        <w:rPr>
-          <w:rFonts w:ascii="Courier" w:hAnsi="Courier" w:cs="Courier New"/>
-        </w:rPr>
-      </w:pPr>
-      <w:proofErr w:type="spellStart"/>
-      <w:r>
-        <w:rPr>
-          <w:rFonts w:ascii="Courier" w:hAnsi="Courier" w:cs="Courier New"/>
-        </w:rPr>
-        <w:t>Koenker</w:t>
-      </w:r>
-      <w:proofErr w:type="spellEnd"/>
-      <w:r>
-        <w:rPr>
-          <w:rFonts w:ascii="Courier" w:hAnsi="Courier" w:cs="Courier New"/>
-        </w:rPr>
-        <w:t>-Bassett test   1             9.3450          0.00224</w:t>
-      </w:r>
+        <w:t xml:space="preserve">-Pagan test                    </w:t>
+      </w:r>
+      <w:r>
+        <w:rPr>
+          <w:rFonts w:ascii="Courier" w:hAnsi="Courier" w:cs="Courier New"/>
+        </w:rPr>
+        <w:t xml:space="preserve">   1        39.0413     0.00000</w:t>
+      </w:r>
+    </w:p>
+    <w:p>
+      <w:pPr>
+        <w:rPr>
+          <w:rFonts w:ascii="Courier" w:hAnsi="Courier" w:cs="Courier New"/>
+        </w:rPr>
+      </w:pPr>
+    </w:p>
+    <w:p>
+      <w:pPr>
+        <w:rPr>
+          <w:rFonts w:ascii="Courier" w:hAnsi="Courier" w:cs="Courier New"/>
+        </w:rPr>
+      </w:pPr>
+      <w:r>
+        <w:rPr>
+          <w:rFonts w:ascii="Courier" w:hAnsi="Courier" w:cs="Courier New"/>
+        </w:rPr>
+        <w:t>DIAGNOSTICS FOR SPATIAL DEPENDENCE</w:t>
+      </w:r>
+    </w:p>
+    <w:p>
+      <w:pPr>
+        <w:rPr>
+          <w:rFonts w:ascii="Courier" w:hAnsi="Courier" w:cs="Courier New"/>
+        </w:rPr>
+      </w:pPr>
+      <w:r>
+        <w:rPr>
+          <w:rFonts w:ascii="Courier" w:hAnsi="Courier" w:cs="Courier New"/>
+        </w:rPr>
+        <w:t xml:space="preserve">SPATIAL LAG DEPENDENCE FOR WEIGHT </w:t>
+      </w:r>
+      <w:proofErr w:type="gramStart"/>
+      <w:r>
+        <w:rPr>
+          <w:rFonts w:ascii="Courier" w:hAnsi="Courier" w:cs="Courier New"/>
+        </w:rPr>
+        <w:t>MATRIX :</w:t>
+      </w:r>
+      <w:proofErr w:type="gramEnd"/>
+      <w:r>
+        <w:rPr>
+          <w:rFonts w:ascii="Courier" w:hAnsi="Courier" w:cs="Courier New"/>
+        </w:rPr>
+        <w:t xml:space="preserve"> </w:t>
+      </w:r>
+      <w:proofErr w:type="spellStart"/>
+      <w:r>
+        <w:rPr>
+          <w:rFonts w:ascii="Courier" w:hAnsi="Courier" w:cs="Courier New"/>
+        </w:rPr>
+        <w:t>tractsTwt.gal</w:t>
+      </w:r>
+      <w:proofErr w:type="spellEnd"/>
+    </w:p>
+    <w:p>
+      <w:pPr>
+        <w:rPr>
+          <w:rFonts w:ascii="Courier" w:hAnsi="Courier" w:cs="Courier New"/>
+        </w:rPr>
+      </w:pPr>
+      <w:r>
+        <w:rPr>
+          <w:rFonts w:ascii="Courier" w:hAnsi="Courier" w:cs="Courier New"/>
+        </w:rPr>
+        <w:t>TEST                                     DF      VALUE        PROB</w:t>
+      </w:r>
+    </w:p>
+    <w:p>
+      <w:pPr>
+        <w:rPr>
+          <w:rFonts w:ascii="Courier" w:hAnsi="Courier" w:cs="Courier New"/>
+        </w:rPr>
+      </w:pPr>
+      <w:r>
+        <w:rPr>
+          <w:rFonts w:ascii="Courier" w:hAnsi="Courier" w:cs="Courier New"/>
+        </w:rPr>
+        <w:t xml:space="preserve">Likelihood Ratio Test                    1     11132.5529    </w:t>
+      </w:r>
+      <w:r>
+        <w:rPr>
+          <w:rFonts w:ascii="Courier" w:hAnsi="Courier" w:cs="Courier New"/>
+        </w:rPr>
+        <w:t xml:space="preserve"> 0.00000</w:t>
+      </w:r>
+    </w:p>
+    <w:p>
+      <w:pPr>
+        <w:rPr>
+          <w:rFonts w:ascii="Courier" w:hAnsi="Courier" w:cs="Courier New"/>
+          <w:b/>
+        </w:rPr>
+      </w:pPr>
+    </w:p>
+    <w:p>
+      <w:pPr>
+        <w:rPr>
+          <w:rFonts w:ascii="Courier" w:hAnsi="Courier" w:cs="Courier New"/>
+          <w:b/>
+        </w:rPr>
+      </w:pPr>
     </w:p>
     <w:p>
       <w:pPr>
@@ -1839,30 +2506,51 @@
           <w:b/>
         </w:rPr>
         <w:lastRenderedPageBreak/>
-        <w:t xml:space="preserve">County-Level Twitter/Population </w:t>
-      </w:r>
-      <w:r>
-        <w:rPr>
-          <w:rFonts w:ascii="Courier" w:hAnsi="Courier" w:cs="Courier New"/>
-          <w:b/>
-        </w:rPr>
-        <w:t xml:space="preserve">Log-Transformed, </w:t>
-      </w:r>
-      <w:proofErr w:type="spellStart"/>
-      <w:r>
-        <w:rPr>
-          <w:rFonts w:ascii="Courier" w:hAnsi="Courier" w:cs="Courier New"/>
-          <w:b/>
-        </w:rPr>
-        <w:t>RmOutliers</w:t>
-      </w:r>
-      <w:proofErr w:type="spellEnd"/>
-      <w:r>
-        <w:rPr>
-          <w:rFonts w:ascii="Courier" w:hAnsi="Courier" w:cs="Courier New"/>
-          <w:b/>
-        </w:rPr>
-        <w:t xml:space="preserve"> (</w:t>
+        <w:t>Tract</w:t>
+      </w:r>
+      <w:r>
+        <w:rPr>
+          <w:rFonts w:ascii="Courier" w:hAnsi="Courier" w:cs="Courier New"/>
+          <w:b/>
+        </w:rPr>
+        <w:t xml:space="preserve">-Level Twitter/Population </w:t>
+      </w:r>
+      <w:proofErr w:type="spellStart"/>
+      <w:r>
+        <w:rPr>
+          <w:rFonts w:ascii="Courier" w:hAnsi="Courier" w:cs="Courier New"/>
+          <w:b/>
+        </w:rPr>
+        <w:t>SqRt</w:t>
+      </w:r>
+      <w:proofErr w:type="spellEnd"/>
+      <w:r>
+        <w:rPr>
+          <w:rFonts w:ascii="Courier" w:hAnsi="Courier" w:cs="Courier New"/>
+          <w:b/>
+        </w:rPr>
+        <w:t>-</w:t>
+      </w:r>
+      <w:r>
+        <w:rPr>
+          <w:rFonts w:ascii="Courier" w:hAnsi="Courier" w:cs="Courier New"/>
+          <w:b/>
+        </w:rPr>
+        <w:t>Log</w:t>
+      </w:r>
+      <w:r>
+        <w:rPr>
+          <w:rFonts w:ascii="Courier" w:hAnsi="Courier" w:cs="Courier New"/>
+          <w:b/>
+        </w:rPr>
+        <w:t xml:space="preserve"> </w:t>
+      </w:r>
+      <w:r>
+        <w:rPr>
+          <w:rFonts w:ascii="Courier" w:hAnsi="Courier" w:cs="Courier New"/>
+          <w:b/>
+        </w:rPr>
+        <w:t>Transformed (</w:t>
       </w:r>
       <w:proofErr w:type="spellStart"/>
       <w:r>
@@ -1871,7 +2559,15 @@
           <w:b/>
           <w:u w:val="single"/>
         </w:rPr>
-        <w:t>SpLag</w:t>
+        <w:t>Sp</w:t>
+      </w:r>
+      <w:r>
+        <w:rPr>
+          <w:rFonts w:ascii="Courier" w:hAnsi="Courier" w:cs="Courier New"/>
+          <w:b/>
+          <w:u w:val="single"/>
+        </w:rPr>
+        <w:t>Error</w:t>
       </w:r>
       <w:proofErr w:type="spellEnd"/>
       <w:r>
@@ -1927,7 +2623,7 @@
         <w:rPr>
           <w:rFonts w:ascii="Courier" w:hAnsi="Courier" w:cs="Courier New"/>
         </w:rPr>
-        <w:t xml:space="preserve">  Number of Observations:72412</w:t>
+        <w:t xml:space="preserve">  Number of Observations:72539</w:t>
       </w:r>
     </w:p>
     <w:p>
@@ -1962,7 +2658,7 @@
         <w:rPr>
           <w:rFonts w:ascii="Courier" w:hAnsi="Courier" w:cs="Courier New"/>
         </w:rPr>
-        <w:t xml:space="preserve">    0.390917  Number of Variables   :    3</w:t>
+        <w:t xml:space="preserve">    0.390607  Number of Variables   :    2</w:t>
       </w:r>
     </w:p>
     <w:p>
@@ -1997,7 +2693,7 @@
         <w:rPr>
           <w:rFonts w:ascii="Courier" w:hAnsi="Courier" w:cs="Courier New"/>
         </w:rPr>
-        <w:t xml:space="preserve">    0.327237  Degrees of Freedom    :72409</w:t>
+        <w:t xml:space="preserve">    0.328069  Degrees of Freedom    :72537</w:t>
       </w:r>
     </w:p>
     <w:p>
@@ -2024,21 +2720,21 @@
         <w:rPr>
           <w:rFonts w:ascii="Courier" w:hAnsi="Courier" w:cs="Courier New"/>
         </w:rPr>
-        <w:t>.   (Rho</w:t>
-      </w:r>
-      <w:proofErr w:type="gramStart"/>
-      <w:r>
-        <w:rPr>
-          <w:rFonts w:ascii="Courier" w:hAnsi="Courier" w:cs="Courier New"/>
-        </w:rPr>
-        <w:t>)  :</w:t>
-      </w:r>
-      <w:proofErr w:type="gramEnd"/>
-      <w:r>
-        <w:rPr>
-          <w:rFonts w:ascii="Courier" w:hAnsi="Courier" w:cs="Courier New"/>
-        </w:rPr>
-        <w:t xml:space="preserve">    0.474884</w:t>
+        <w:t>. (Lambda</w:t>
+      </w:r>
+      <w:proofErr w:type="gramStart"/>
+      <w:r>
+        <w:rPr>
+          <w:rFonts w:ascii="Courier" w:hAnsi="Courier" w:cs="Courier New"/>
+        </w:rPr>
+        <w:t>) :</w:t>
+      </w:r>
+      <w:proofErr w:type="gramEnd"/>
+      <w:r>
+        <w:rPr>
+          <w:rFonts w:ascii="Courier" w:hAnsi="Courier" w:cs="Courier New"/>
+        </w:rPr>
+        <w:t xml:space="preserve">    0.493361</w:t>
       </w:r>
     </w:p>
     <w:p>
@@ -2065,27 +2761,47 @@
         <w:rPr>
           <w:rFonts w:ascii="Courier" w:hAnsi="Courier" w:cs="Courier New"/>
         </w:rPr>
-        <w:t>0.226847  Log</w:t>
-      </w:r>
-      <w:proofErr w:type="gramEnd"/>
-      <w:r>
-        <w:rPr>
-          <w:rFonts w:ascii="Courier" w:hAnsi="Courier" w:cs="Courier New"/>
-        </w:rPr>
-        <w:t xml:space="preserve"> likelihood        :    -14266.4</w:t>
-      </w:r>
-    </w:p>
-    <w:p>
-      <w:pPr>
-        <w:rPr>
-          <w:rFonts w:ascii="Courier" w:hAnsi="Courier" w:cs="Courier New"/>
-        </w:rPr>
-      </w:pPr>
-      <w:r>
-        <w:rPr>
-          <w:rFonts w:ascii="Courier" w:hAnsi="Courier" w:cs="Courier New"/>
-        </w:rPr>
-        <w:t xml:space="preserve">Sq. Correlation     : -            </w:t>
+        <w:t>0.249367  R</w:t>
+      </w:r>
+      <w:proofErr w:type="gramEnd"/>
+      <w:r>
+        <w:rPr>
+          <w:rFonts w:ascii="Courier" w:hAnsi="Courier" w:cs="Courier New"/>
+        </w:rPr>
+        <w:t xml:space="preserve">-squared (BUSE)      : - </w:t>
+      </w:r>
+    </w:p>
+    <w:p>
+      <w:pPr>
+        <w:rPr>
+          <w:rFonts w:ascii="Courier" w:hAnsi="Courier" w:cs="Courier New"/>
+        </w:rPr>
+      </w:pPr>
+      <w:r>
+        <w:rPr>
+          <w:rFonts w:ascii="Courier" w:hAnsi="Courier" w:cs="Courier New"/>
+        </w:rPr>
+        <w:t>Sq. Correlation     : -            Log likelihood        :-13522.545561</w:t>
+      </w:r>
+    </w:p>
+    <w:p>
+      <w:pPr>
+        <w:rPr>
+          <w:rFonts w:ascii="Courier" w:hAnsi="Courier" w:cs="Courier New"/>
+        </w:rPr>
+      </w:pPr>
+      <w:r>
+        <w:rPr>
+          <w:rFonts w:ascii="Courier" w:hAnsi="Courier" w:cs="Courier New"/>
+        </w:rPr>
+        <w:t xml:space="preserve">Sigma-square        :     </w:t>
+      </w:r>
+      <w:proofErr w:type="gramStart"/>
+      <w:r>
+        <w:rPr>
+          <w:rFonts w:ascii="Courier" w:hAnsi="Courier" w:cs="Courier New"/>
+        </w:rPr>
+        <w:t xml:space="preserve">0.08079  </w:t>
       </w:r>
       <w:proofErr w:type="spellStart"/>
       <w:r>
@@ -2095,65 +2811,39 @@
         <w:t>Akaike</w:t>
       </w:r>
       <w:proofErr w:type="spellEnd"/>
-      <w:r>
-        <w:rPr>
-          <w:rFonts w:ascii="Courier" w:hAnsi="Courier" w:cs="Courier New"/>
-        </w:rPr>
-        <w:t xml:space="preserve"> info </w:t>
-      </w:r>
-      <w:proofErr w:type="gramStart"/>
-      <w:r>
-        <w:rPr>
-          <w:rFonts w:ascii="Courier" w:hAnsi="Courier" w:cs="Courier New"/>
-        </w:rPr>
-        <w:t>criterion :</w:t>
-      </w:r>
-      <w:proofErr w:type="gramEnd"/>
-      <w:r>
-        <w:rPr>
-          <w:rFonts w:ascii="Courier" w:hAnsi="Courier" w:cs="Courier New"/>
-        </w:rPr>
-        <w:t xml:space="preserve">     28538.9</w:t>
-      </w:r>
-    </w:p>
-    <w:p>
-      <w:pPr>
-        <w:rPr>
-          <w:rFonts w:ascii="Courier" w:hAnsi="Courier" w:cs="Courier New"/>
-        </w:rPr>
-      </w:pPr>
-      <w:r>
-        <w:rPr>
-          <w:rFonts w:ascii="Courier" w:hAnsi="Courier" w:cs="Courier New"/>
-        </w:rPr>
-        <w:t xml:space="preserve">Sigma-square        :   </w:t>
-      </w:r>
-      <w:proofErr w:type="gramStart"/>
-      <w:r>
-        <w:rPr>
-          <w:rFonts w:ascii="Courier" w:hAnsi="Courier" w:cs="Courier New"/>
-        </w:rPr>
-        <w:t>0.0827923  Schwarz</w:t>
-      </w:r>
-      <w:proofErr w:type="gramEnd"/>
-      <w:r>
-        <w:rPr>
-          <w:rFonts w:ascii="Courier" w:hAnsi="Courier" w:cs="Courier New"/>
-        </w:rPr>
-        <w:t xml:space="preserve"> criterion     :     28566.5</w:t>
-      </w:r>
-    </w:p>
-    <w:p>
-      <w:pPr>
-        <w:rPr>
-          <w:rFonts w:ascii="Courier" w:hAnsi="Courier" w:cs="Courier New"/>
-        </w:rPr>
-      </w:pPr>
-      <w:r>
-        <w:rPr>
-          <w:rFonts w:ascii="Courier" w:hAnsi="Courier" w:cs="Courier New"/>
-        </w:rPr>
-        <w:t>S.E of regression   :    0.287737</w:t>
+      <w:proofErr w:type="gramEnd"/>
+      <w:r>
+        <w:rPr>
+          <w:rFonts w:ascii="Courier" w:hAnsi="Courier" w:cs="Courier New"/>
+        </w:rPr>
+        <w:t xml:space="preserve"> info criterion :     27049.1</w:t>
+      </w:r>
+    </w:p>
+    <w:p>
+      <w:pPr>
+        <w:rPr>
+          <w:rFonts w:ascii="Courier" w:hAnsi="Courier" w:cs="Courier New"/>
+        </w:rPr>
+      </w:pPr>
+      <w:r>
+        <w:rPr>
+          <w:rFonts w:ascii="Courier" w:hAnsi="Courier" w:cs="Courier New"/>
+        </w:rPr>
+        <w:t xml:space="preserve">S.E of regression   :    </w:t>
+      </w:r>
+      <w:proofErr w:type="gramStart"/>
+      <w:r>
+        <w:rPr>
+          <w:rFonts w:ascii="Courier" w:hAnsi="Courier" w:cs="Courier New"/>
+        </w:rPr>
+        <w:t>0.284236  Schwarz</w:t>
+      </w:r>
+      <w:proofErr w:type="gramEnd"/>
+      <w:r>
+        <w:rPr>
+          <w:rFonts w:ascii="Courier" w:hAnsi="Courier" w:cs="Courier New"/>
+        </w:rPr>
+        <w:t xml:space="preserve"> criterion     :     27067.5</w:t>
       </w:r>
     </w:p>
     <w:p>
@@ -2219,686 +2909,41 @@
         <w:rPr>
           <w:rFonts w:ascii="Courier" w:hAnsi="Courier" w:cs="Courier New"/>
         </w:rPr>
-        <w:t xml:space="preserve"> </w:t>
-      </w:r>
-      <w:proofErr w:type="spellStart"/>
-      <w:r>
-        <w:rPr>
-          <w:rFonts w:ascii="Courier" w:hAnsi="Courier" w:cs="Courier New"/>
-        </w:rPr>
-        <w:t>W_tweetsLog</w:t>
-      </w:r>
-      <w:proofErr w:type="spellEnd"/>
-      <w:r>
-        <w:rPr>
-          <w:rFonts w:ascii="Courier" w:hAnsi="Courier" w:cs="Courier New"/>
-        </w:rPr>
-        <w:t xml:space="preserve">     0.4748838    0.004402246       107.8731     0.00000</w:t>
-      </w:r>
-    </w:p>
-    <w:p>
-      <w:pPr>
-        <w:rPr>
-          <w:rFonts w:ascii="Courier" w:hAnsi="Courier" w:cs="Courier New"/>
-        </w:rPr>
-      </w:pPr>
-      <w:r>
-        <w:rPr>
-          <w:rFonts w:ascii="Courier" w:hAnsi="Courier" w:cs="Courier New"/>
-        </w:rPr>
-        <w:t xml:space="preserve">    CONSTANT    -0.8296786     0.01664465      -49.84657     0.00000</w:t>
-      </w:r>
-    </w:p>
-    <w:p>
-      <w:pPr>
-        <w:rPr>
-          <w:rFonts w:ascii="Courier" w:hAnsi="Courier" w:cs="Courier New"/>
-        </w:rPr>
-      </w:pPr>
-      <w:r>
-        <w:rPr>
-          <w:rFonts w:ascii="Courier" w:hAnsi="Courier" w:cs="Courier New"/>
-        </w:rPr>
-        <w:t xml:space="preserve">      </w:t>
-      </w:r>
-      <w:proofErr w:type="spellStart"/>
-      <w:proofErr w:type="gramStart"/>
-      <w:r>
-        <w:rPr>
-          <w:rFonts w:ascii="Courier" w:hAnsi="Courier" w:cs="Courier New"/>
-        </w:rPr>
-        <w:t>poplog</w:t>
-      </w:r>
-      <w:proofErr w:type="spellEnd"/>
-      <w:proofErr w:type="gramEnd"/>
-      <w:r>
-        <w:rPr>
-          <w:rFonts w:ascii="Courier" w:hAnsi="Courier" w:cs="Courier New"/>
-        </w:rPr>
-        <w:t xml:space="preserve">     0.2870134    0.004679904        61.3289     0.00000</w:t>
-      </w:r>
-    </w:p>
-    <w:p>
-      <w:pPr>
-        <w:rPr>
-          <w:rFonts w:ascii="Courier" w:hAnsi="Courier" w:cs="Courier New"/>
-        </w:rPr>
-      </w:pPr>
-    </w:p>
-    <w:p>
-      <w:pPr>
-        <w:rPr>
-          <w:rFonts w:ascii="Courier" w:hAnsi="Courier" w:cs="Courier New"/>
-        </w:rPr>
-      </w:pPr>
-      <w:r>
-        <w:rPr>
-          <w:rFonts w:ascii="Courier" w:hAnsi="Courier" w:cs="Courier New"/>
-        </w:rPr>
-        <w:t>REGRESSION DIAGNOSTICS</w:t>
-      </w:r>
-    </w:p>
-    <w:p>
-      <w:pPr>
-        <w:rPr>
-          <w:rFonts w:ascii="Courier" w:hAnsi="Courier" w:cs="Courier New"/>
-        </w:rPr>
-      </w:pPr>
-      <w:r>
-        <w:rPr>
-          <w:rFonts w:ascii="Courier" w:hAnsi="Courier" w:cs="Courier New"/>
-        </w:rPr>
-        <w:t xml:space="preserve">DIAGNOSTICS FOR HETEROSKEDASTICITY </w:t>
-      </w:r>
-    </w:p>
-    <w:p>
-      <w:pPr>
-        <w:rPr>
-          <w:rFonts w:ascii="Courier" w:hAnsi="Courier" w:cs="Courier New"/>
-        </w:rPr>
-      </w:pPr>
-      <w:r>
-        <w:rPr>
-          <w:rFonts w:ascii="Courier" w:hAnsi="Courier" w:cs="Courier New"/>
-        </w:rPr>
-        <w:t>RANDOM COEFFICIENTS</w:t>
-      </w:r>
-    </w:p>
-    <w:p>
-      <w:pPr>
-        <w:rPr>
-          <w:rFonts w:ascii="Courier" w:hAnsi="Courier" w:cs="Courier New"/>
-        </w:rPr>
-      </w:pPr>
-      <w:r>
-        <w:rPr>
-          <w:rFonts w:ascii="Courier" w:hAnsi="Courier" w:cs="Courier New"/>
-        </w:rPr>
-        <w:t>TEST                                     DF      VALUE        PROB</w:t>
-      </w:r>
-    </w:p>
-    <w:p>
-      <w:pPr>
-        <w:rPr>
-          <w:rFonts w:ascii="Courier" w:hAnsi="Courier" w:cs="Courier New"/>
-        </w:rPr>
-      </w:pPr>
-      <w:proofErr w:type="spellStart"/>
-      <w:r>
-        <w:rPr>
-          <w:rFonts w:ascii="Courier" w:hAnsi="Courier" w:cs="Courier New"/>
-        </w:rPr>
-        <w:t>Breusch</w:t>
-      </w:r>
-      <w:proofErr w:type="spellEnd"/>
-      <w:r>
-        <w:rPr>
-          <w:rFonts w:ascii="Courier" w:hAnsi="Courier" w:cs="Courier New"/>
-        </w:rPr>
-        <w:t>-Pagan test                       1        13.3582     0.00026</w:t>
-      </w:r>
-    </w:p>
-    <w:p>
-      <w:pPr>
-        <w:rPr>
-          <w:rFonts w:ascii="Courier" w:hAnsi="Courier" w:cs="Courier New"/>
-        </w:rPr>
-      </w:pPr>
-    </w:p>
-    <w:p>
-      <w:pPr>
-        <w:rPr>
-          <w:rFonts w:ascii="Courier" w:hAnsi="Courier" w:cs="Courier New"/>
-        </w:rPr>
-      </w:pPr>
-      <w:r>
-        <w:rPr>
-          <w:rFonts w:ascii="Courier" w:hAnsi="Courier" w:cs="Courier New"/>
-        </w:rPr>
-        <w:t>DIAGNOSTICS FOR SPATIAL DEPENDENCE</w:t>
-      </w:r>
-    </w:p>
-    <w:p>
-      <w:pPr>
-        <w:rPr>
-          <w:rFonts w:ascii="Courier" w:hAnsi="Courier" w:cs="Courier New"/>
-        </w:rPr>
-      </w:pPr>
-      <w:r>
-        <w:rPr>
-          <w:rFonts w:ascii="Courier" w:hAnsi="Courier" w:cs="Courier New"/>
-        </w:rPr>
-        <w:t xml:space="preserve">SPATIAL LAG DEPENDENCE FOR WEIGHT </w:t>
-      </w:r>
-      <w:proofErr w:type="gramStart"/>
-      <w:r>
-        <w:rPr>
-          <w:rFonts w:ascii="Courier" w:hAnsi="Courier" w:cs="Courier New"/>
-        </w:rPr>
-        <w:t>MATRIX :</w:t>
-      </w:r>
-      <w:proofErr w:type="gramEnd"/>
-      <w:r>
-        <w:rPr>
-          <w:rFonts w:ascii="Courier" w:hAnsi="Courier" w:cs="Courier New"/>
-        </w:rPr>
-        <w:t xml:space="preserve"> </w:t>
-      </w:r>
-      <w:proofErr w:type="spellStart"/>
-      <w:r>
-        <w:rPr>
-          <w:rFonts w:ascii="Courier" w:hAnsi="Courier" w:cs="Courier New"/>
-        </w:rPr>
-        <w:t>tractsTwt_sel.gal</w:t>
-      </w:r>
-      <w:proofErr w:type="spellEnd"/>
-    </w:p>
-    <w:p>
-      <w:pPr>
-        <w:rPr>
-          <w:rFonts w:ascii="Courier" w:hAnsi="Courier" w:cs="Courier New"/>
-        </w:rPr>
-      </w:pPr>
-      <w:r>
-        <w:rPr>
-          <w:rFonts w:ascii="Courier" w:hAnsi="Courier" w:cs="Courier New"/>
-        </w:rPr>
-        <w:t>TEST                                     DF      VALUE        PROB</w:t>
-      </w:r>
-    </w:p>
-    <w:p>
-      <w:pPr>
-        <w:rPr>
-          <w:rFonts w:ascii="Courier" w:hAnsi="Courier" w:cs="Courier New"/>
-        </w:rPr>
-      </w:pPr>
-      <w:r>
-        <w:rPr>
-          <w:rFonts w:ascii="Courier" w:hAnsi="Courier" w:cs="Courier New"/>
-        </w:rPr>
-        <w:t xml:space="preserve">Likelihood Ratio Test                 </w:t>
-      </w:r>
-      <w:r>
-        <w:rPr>
-          <w:rFonts w:ascii="Courier" w:hAnsi="Courier" w:cs="Courier New"/>
-        </w:rPr>
-        <w:t xml:space="preserve">   1     11367.8288     0.00000</w:t>
-      </w:r>
-    </w:p>
-    <w:p>
-      <w:pPr>
-        <w:rPr>
-          <w:rFonts w:ascii="Courier" w:hAnsi="Courier" w:cs="Courier New"/>
-        </w:rPr>
-      </w:pPr>
-    </w:p>
-    <w:p>
-      <w:pPr>
-        <w:rPr>
-          <w:rFonts w:ascii="Courier" w:hAnsi="Courier" w:cs="Courier New"/>
-        </w:rPr>
-      </w:pPr>
-    </w:p>
-    <w:p>
-      <w:pPr>
-        <w:rPr>
-          <w:rFonts w:ascii="Courier" w:hAnsi="Courier" w:cs="Courier New"/>
-          <w:b/>
-        </w:rPr>
-      </w:pPr>
-      <w:r>
-        <w:rPr>
-          <w:rFonts w:ascii="Courier" w:hAnsi="Courier" w:cs="Courier New"/>
-          <w:b/>
-        </w:rPr>
-        <w:lastRenderedPageBreak/>
-        <w:t xml:space="preserve">County-Level Twitter/Population </w:t>
-      </w:r>
-      <w:r>
-        <w:rPr>
-          <w:rFonts w:ascii="Courier" w:hAnsi="Courier" w:cs="Courier New"/>
-          <w:b/>
-        </w:rPr>
-        <w:t xml:space="preserve">Log-Transformed, </w:t>
-      </w:r>
-      <w:proofErr w:type="spellStart"/>
-      <w:r>
-        <w:rPr>
-          <w:rFonts w:ascii="Courier" w:hAnsi="Courier" w:cs="Courier New"/>
-          <w:b/>
-        </w:rPr>
-        <w:t>RmOutliers</w:t>
-      </w:r>
-      <w:proofErr w:type="spellEnd"/>
-      <w:r>
-        <w:rPr>
-          <w:rFonts w:ascii="Courier" w:hAnsi="Courier" w:cs="Courier New"/>
-          <w:b/>
-        </w:rPr>
-        <w:t xml:space="preserve"> (</w:t>
-      </w:r>
-      <w:proofErr w:type="spellStart"/>
-      <w:r>
-        <w:rPr>
-          <w:rFonts w:ascii="Courier" w:hAnsi="Courier" w:cs="Courier New"/>
-          <w:b/>
-          <w:u w:val="single"/>
-        </w:rPr>
-        <w:t>Sp</w:t>
-      </w:r>
-      <w:r>
-        <w:rPr>
-          <w:rFonts w:ascii="Courier" w:hAnsi="Courier" w:cs="Courier New"/>
-          <w:b/>
-          <w:u w:val="single"/>
-        </w:rPr>
-        <w:t>Error</w:t>
-      </w:r>
-      <w:proofErr w:type="spellEnd"/>
-      <w:r>
-        <w:rPr>
-          <w:rFonts w:ascii="Courier" w:hAnsi="Courier" w:cs="Courier New"/>
-          <w:b/>
-        </w:rPr>
-        <w:t>)</w:t>
-      </w:r>
-    </w:p>
-    <w:p>
-      <w:pPr>
-        <w:rPr>
-          <w:rFonts w:ascii="Courier" w:hAnsi="Courier" w:cs="Courier New"/>
-        </w:rPr>
-      </w:pPr>
-    </w:p>
-    <w:p>
-      <w:pPr>
-        <w:rPr>
-          <w:rFonts w:ascii="Courier" w:hAnsi="Courier" w:cs="Courier New"/>
-        </w:rPr>
-      </w:pPr>
-      <w:r>
-        <w:rPr>
-          <w:rFonts w:ascii="Courier" w:hAnsi="Courier" w:cs="Courier New"/>
-        </w:rPr>
-        <w:t xml:space="preserve">Dependent </w:t>
-      </w:r>
-      <w:proofErr w:type="gramStart"/>
-      <w:r>
-        <w:rPr>
-          <w:rFonts w:ascii="Courier" w:hAnsi="Courier" w:cs="Courier New"/>
-        </w:rPr>
-        <w:t>Variable  :</w:t>
-      </w:r>
-      <w:proofErr w:type="gramEnd"/>
-      <w:r>
-        <w:rPr>
-          <w:rFonts w:ascii="Courier" w:hAnsi="Courier" w:cs="Courier New"/>
-        </w:rPr>
-        <w:t xml:space="preserve">   </w:t>
-      </w:r>
-      <w:proofErr w:type="spellStart"/>
-      <w:r>
-        <w:rPr>
-          <w:rFonts w:ascii="Courier" w:hAnsi="Courier" w:cs="Courier New"/>
-        </w:rPr>
-        <w:t>tweetsLog</w:t>
-      </w:r>
-      <w:proofErr w:type="spellEnd"/>
-      <w:r>
-        <w:rPr>
-          <w:rFonts w:ascii="Courier" w:hAnsi="Courier" w:cs="Courier New"/>
-        </w:rPr>
-        <w:t xml:space="preserve">  Number of Observations:72412</w:t>
-      </w:r>
-    </w:p>
-    <w:p>
-      <w:pPr>
-        <w:rPr>
-          <w:rFonts w:ascii="Courier" w:hAnsi="Courier" w:cs="Courier New"/>
-        </w:rPr>
-      </w:pPr>
-      <w:r>
-        <w:rPr>
-          <w:rFonts w:ascii="Courier" w:hAnsi="Courier" w:cs="Courier New"/>
-        </w:rPr>
-        <w:t xml:space="preserve">Mean dependent </w:t>
-      </w:r>
-      <w:proofErr w:type="spellStart"/>
-      <w:proofErr w:type="gramStart"/>
-      <w:r>
-        <w:rPr>
-          <w:rFonts w:ascii="Courier" w:hAnsi="Courier" w:cs="Courier New"/>
-        </w:rPr>
-        <w:t>var</w:t>
-      </w:r>
-      <w:proofErr w:type="spellEnd"/>
-      <w:r>
-        <w:rPr>
-          <w:rFonts w:ascii="Courier" w:hAnsi="Courier" w:cs="Courier New"/>
-        </w:rPr>
-        <w:t xml:space="preserve">  :</w:t>
-      </w:r>
-      <w:proofErr w:type="gramEnd"/>
-      <w:r>
-        <w:rPr>
-          <w:rFonts w:ascii="Courier" w:hAnsi="Courier" w:cs="Courier New"/>
-        </w:rPr>
-        <w:t xml:space="preserve">    0.390917  Number of Variables   :    2</w:t>
-      </w:r>
-    </w:p>
-    <w:p>
-      <w:pPr>
-        <w:rPr>
-          <w:rFonts w:ascii="Courier" w:hAnsi="Courier" w:cs="Courier New"/>
-        </w:rPr>
-      </w:pPr>
-      <w:r>
-        <w:rPr>
-          <w:rFonts w:ascii="Courier" w:hAnsi="Courier" w:cs="Courier New"/>
-        </w:rPr>
-        <w:t xml:space="preserve">S.D. dependent </w:t>
-      </w:r>
-      <w:proofErr w:type="spellStart"/>
-      <w:proofErr w:type="gramStart"/>
-      <w:r>
-        <w:rPr>
-          <w:rFonts w:ascii="Courier" w:hAnsi="Courier" w:cs="Courier New"/>
-        </w:rPr>
-        <w:t>var</w:t>
-      </w:r>
-      <w:proofErr w:type="spellEnd"/>
-      <w:r>
-        <w:rPr>
-          <w:rFonts w:ascii="Courier" w:hAnsi="Courier" w:cs="Courier New"/>
-        </w:rPr>
-        <w:t xml:space="preserve">  :</w:t>
-      </w:r>
-      <w:proofErr w:type="gramEnd"/>
-      <w:r>
-        <w:rPr>
-          <w:rFonts w:ascii="Courier" w:hAnsi="Courier" w:cs="Courier New"/>
-        </w:rPr>
-        <w:t xml:space="preserve">    0.327237  Degrees of Freedom    :72410</w:t>
-      </w:r>
-    </w:p>
-    <w:p>
-      <w:pPr>
-        <w:rPr>
-          <w:rFonts w:ascii="Courier" w:hAnsi="Courier" w:cs="Courier New"/>
-        </w:rPr>
-      </w:pPr>
-      <w:r>
-        <w:rPr>
-          <w:rFonts w:ascii="Courier" w:hAnsi="Courier" w:cs="Courier New"/>
-        </w:rPr>
-        <w:t xml:space="preserve">Lag </w:t>
-      </w:r>
-      <w:proofErr w:type="spellStart"/>
-      <w:r>
-        <w:rPr>
-          <w:rFonts w:ascii="Courier" w:hAnsi="Courier" w:cs="Courier New"/>
-        </w:rPr>
-        <w:t>coeff</w:t>
-      </w:r>
-      <w:proofErr w:type="spellEnd"/>
-      <w:r>
-        <w:rPr>
-          <w:rFonts w:ascii="Courier" w:hAnsi="Courier" w:cs="Courier New"/>
-        </w:rPr>
-        <w:t>. (Lambda</w:t>
-      </w:r>
-      <w:proofErr w:type="gramStart"/>
-      <w:r>
-        <w:rPr>
-          <w:rFonts w:ascii="Courier" w:hAnsi="Courier" w:cs="Courier New"/>
-        </w:rPr>
-        <w:t>) :</w:t>
-      </w:r>
-      <w:proofErr w:type="gramEnd"/>
-      <w:r>
-        <w:rPr>
-          <w:rFonts w:ascii="Courier" w:hAnsi="Courier" w:cs="Courier New"/>
-        </w:rPr>
-        <w:t xml:space="preserve">    0.488567</w:t>
-      </w:r>
-    </w:p>
-    <w:p>
-      <w:pPr>
-        <w:rPr>
-          <w:rFonts w:ascii="Courier" w:hAnsi="Courier" w:cs="Courier New"/>
-        </w:rPr>
-      </w:pPr>
-    </w:p>
-    <w:p>
-      <w:pPr>
-        <w:rPr>
-          <w:rFonts w:ascii="Courier" w:hAnsi="Courier" w:cs="Courier New"/>
-        </w:rPr>
-      </w:pPr>
-      <w:r>
-        <w:rPr>
-          <w:rFonts w:ascii="Courier" w:hAnsi="Courier" w:cs="Courier New"/>
-        </w:rPr>
-        <w:t xml:space="preserve">R-squared           :    </w:t>
-      </w:r>
-      <w:proofErr w:type="gramStart"/>
-      <w:r>
-        <w:rPr>
-          <w:rFonts w:ascii="Courier" w:hAnsi="Courier" w:cs="Courier New"/>
-        </w:rPr>
-        <w:t>0.234143  R</w:t>
-      </w:r>
-      <w:proofErr w:type="gramEnd"/>
-      <w:r>
-        <w:rPr>
-          <w:rFonts w:ascii="Courier" w:hAnsi="Courier" w:cs="Courier New"/>
-        </w:rPr>
-        <w:t xml:space="preserve">-squared (BUSE)      : - </w:t>
-      </w:r>
-    </w:p>
-    <w:p>
-      <w:pPr>
-        <w:rPr>
-          <w:rFonts w:ascii="Courier" w:hAnsi="Courier" w:cs="Courier New"/>
-        </w:rPr>
-      </w:pPr>
-      <w:r>
-        <w:rPr>
-          <w:rFonts w:ascii="Courier" w:hAnsi="Courier" w:cs="Courier New"/>
-        </w:rPr>
-        <w:t>Sq. Correlation     : -            Log likelihood        :-14035.539028</w:t>
-      </w:r>
-    </w:p>
-    <w:p>
-      <w:pPr>
-        <w:rPr>
-          <w:rFonts w:ascii="Courier" w:hAnsi="Courier" w:cs="Courier New"/>
-        </w:rPr>
-      </w:pPr>
-      <w:r>
-        <w:rPr>
-          <w:rFonts w:ascii="Courier" w:hAnsi="Courier" w:cs="Courier New"/>
-        </w:rPr>
-        <w:t xml:space="preserve">Sigma-square        :   </w:t>
-      </w:r>
-      <w:proofErr w:type="gramStart"/>
-      <w:r>
-        <w:rPr>
-          <w:rFonts w:ascii="Courier" w:hAnsi="Courier" w:cs="Courier New"/>
-        </w:rPr>
-        <w:t xml:space="preserve">0.0820111  </w:t>
-      </w:r>
-      <w:proofErr w:type="spellStart"/>
-      <w:r>
-        <w:rPr>
-          <w:rFonts w:ascii="Courier" w:hAnsi="Courier" w:cs="Courier New"/>
-        </w:rPr>
-        <w:t>Akaike</w:t>
-      </w:r>
-      <w:proofErr w:type="spellEnd"/>
-      <w:proofErr w:type="gramEnd"/>
-      <w:r>
-        <w:rPr>
-          <w:rFonts w:ascii="Courier" w:hAnsi="Courier" w:cs="Courier New"/>
-        </w:rPr>
-        <w:t xml:space="preserve"> info criterion :     28075.1</w:t>
-      </w:r>
-    </w:p>
-    <w:p>
-      <w:pPr>
-        <w:rPr>
-          <w:rFonts w:ascii="Courier" w:hAnsi="Courier" w:cs="Courier New"/>
-        </w:rPr>
-      </w:pPr>
-      <w:r>
-        <w:rPr>
-          <w:rFonts w:ascii="Courier" w:hAnsi="Courier" w:cs="Courier New"/>
-        </w:rPr>
-        <w:t xml:space="preserve">S.E of regression   :    </w:t>
-      </w:r>
-      <w:proofErr w:type="gramStart"/>
-      <w:r>
-        <w:rPr>
-          <w:rFonts w:ascii="Courier" w:hAnsi="Courier" w:cs="Courier New"/>
-        </w:rPr>
-        <w:t>0.286376  Schwarz</w:t>
-      </w:r>
-      <w:proofErr w:type="gramEnd"/>
-      <w:r>
-        <w:rPr>
-          <w:rFonts w:ascii="Courier" w:hAnsi="Courier" w:cs="Courier New"/>
-        </w:rPr>
-        <w:t xml:space="preserve"> criterion     :     28093.5</w:t>
-      </w:r>
-    </w:p>
-    <w:p>
-      <w:pPr>
-        <w:rPr>
-          <w:rFonts w:ascii="Courier" w:hAnsi="Courier" w:cs="Courier New"/>
-        </w:rPr>
-      </w:pPr>
-    </w:p>
-    <w:p>
-      <w:pPr>
-        <w:rPr>
-          <w:rFonts w:ascii="Courier" w:hAnsi="Courier" w:cs="Courier New"/>
-        </w:rPr>
-      </w:pPr>
-      <w:r>
-        <w:rPr>
-          <w:rFonts w:ascii="Courier" w:hAnsi="Courier" w:cs="Courier New"/>
-        </w:rPr>
-        <w:t xml:space="preserve">    Variable    Coefficient     </w:t>
-      </w:r>
-      <w:proofErr w:type="spellStart"/>
-      <w:r>
-        <w:rPr>
-          <w:rFonts w:ascii="Courier" w:hAnsi="Courier" w:cs="Courier New"/>
-        </w:rPr>
-        <w:t>Std.Error</w:t>
-      </w:r>
-      <w:proofErr w:type="spellEnd"/>
-      <w:r>
-        <w:rPr>
-          <w:rFonts w:ascii="Courier" w:hAnsi="Courier" w:cs="Courier New"/>
-        </w:rPr>
-        <w:t xml:space="preserve">       z-value    Probability</w:t>
-      </w:r>
-    </w:p>
-    <w:p>
-      <w:pPr>
-        <w:rPr>
-          <w:rFonts w:ascii="Courier" w:hAnsi="Courier" w:cs="Courier New"/>
-        </w:rPr>
-      </w:pPr>
-      <w:r>
-        <w:rPr>
-          <w:rFonts w:ascii="Courier" w:hAnsi="Courier" w:cs="Courier New"/>
-        </w:rPr>
-        <w:t>---------------------------------------</w:t>
-      </w:r>
-      <w:r>
-        <w:rPr>
-          <w:rFonts w:ascii="Courier" w:hAnsi="Courier" w:cs="Courier New"/>
-        </w:rPr>
-        <w:t>-------------------------------</w:t>
+        <w:t xml:space="preserve">    CONSTANT     0.0185537    0.005088395       3.646277     0.00027</w:t>
+      </w:r>
+    </w:p>
+    <w:p>
+      <w:pPr>
+        <w:rPr>
+          <w:rFonts w:ascii="Courier" w:hAnsi="Courier" w:cs="Courier New"/>
+        </w:rPr>
+      </w:pPr>
+      <w:r>
+        <w:rPr>
+          <w:rFonts w:ascii="Courier" w:hAnsi="Courier" w:cs="Courier New"/>
+        </w:rPr>
+        <w:t xml:space="preserve">     POPSQRT   0.005721089   7.390983e-005       77.40634 </w:t>
       </w:r>
       <w:bookmarkStart w:id="0" w:name="_GoBack"/>
       <w:bookmarkEnd w:id="0"/>
-    </w:p>
-    <w:p>
-      <w:pPr>
-        <w:rPr>
-          <w:rFonts w:ascii="Courier" w:hAnsi="Courier" w:cs="Courier New"/>
-        </w:rPr>
-      </w:pPr>
-      <w:r>
-        <w:rPr>
-          <w:rFonts w:ascii="Courier" w:hAnsi="Courier" w:cs="Courier New"/>
-        </w:rPr>
-        <w:t xml:space="preserve">    CONSTANT    -0.8048338     0.01810864      -44.44475     0.00000</w:t>
-      </w:r>
-    </w:p>
-    <w:p>
-      <w:pPr>
-        <w:rPr>
-          <w:rFonts w:ascii="Courier" w:hAnsi="Courier" w:cs="Courier New"/>
-        </w:rPr>
-      </w:pPr>
-      <w:r>
-        <w:rPr>
-          <w:rFonts w:ascii="Courier" w:hAnsi="Courier" w:cs="Courier New"/>
-        </w:rPr>
-        <w:t xml:space="preserve">      </w:t>
-      </w:r>
-      <w:proofErr w:type="spellStart"/>
-      <w:proofErr w:type="gramStart"/>
-      <w:r>
-        <w:rPr>
-          <w:rFonts w:ascii="Courier" w:hAnsi="Courier" w:cs="Courier New"/>
-        </w:rPr>
-        <w:t>poplog</w:t>
-      </w:r>
-      <w:proofErr w:type="spellEnd"/>
-      <w:proofErr w:type="gramEnd"/>
-      <w:r>
-        <w:rPr>
-          <w:rFonts w:ascii="Courier" w:hAnsi="Courier" w:cs="Courier New"/>
-        </w:rPr>
-        <w:t xml:space="preserve">     0.3308859    0.005031828       65.75858     0.00000</w:t>
-      </w:r>
-    </w:p>
-    <w:p>
-      <w:pPr>
-        <w:rPr>
-          <w:rFonts w:ascii="Courier" w:hAnsi="Courier" w:cs="Courier New"/>
-        </w:rPr>
-      </w:pPr>
-      <w:r>
-        <w:rPr>
-          <w:rFonts w:ascii="Courier" w:hAnsi="Courier" w:cs="Courier New"/>
-        </w:rPr>
-        <w:t xml:space="preserve">      LAMBDA     0.4885673    0.004473629       109.2105     0.00000</w:t>
+      <w:r>
+        <w:rPr>
+          <w:rFonts w:ascii="Courier" w:hAnsi="Courier" w:cs="Courier New"/>
+        </w:rPr>
+        <w:t xml:space="preserve">    0.00000</w:t>
+      </w:r>
+    </w:p>
+    <w:p>
+      <w:pPr>
+        <w:rPr>
+          <w:rFonts w:ascii="Courier" w:hAnsi="Courier" w:cs="Courier New"/>
+        </w:rPr>
+      </w:pPr>
+      <w:r>
+        <w:rPr>
+          <w:rFonts w:ascii="Courier" w:hAnsi="Courier" w:cs="Courier New"/>
+        </w:rPr>
+        <w:t xml:space="preserve">      LAMBDA     0.4933609    0.004492058       109.8296     0.00000</w:t>
       </w:r>
     </w:p>
     <w:p>
@@ -2978,7 +3023,7 @@
         <w:rPr>
           <w:rFonts w:ascii="Courier" w:hAnsi="Courier" w:cs="Courier New"/>
         </w:rPr>
-        <w:t>-Pagan test                       1        43.5006     0.00000</w:t>
+        <w:t>-Pagan test                       1        36.1746     0.00000</w:t>
       </w:r>
     </w:p>
     <w:p>
@@ -3032,7 +3077,7 @@
         <w:rPr>
           <w:rFonts w:ascii="Courier" w:hAnsi="Courier" w:cs="Courier New"/>
         </w:rPr>
-        <w:t>tractsTwt_sel.gal</w:t>
+        <w:t>tractsTwt.gal</w:t>
       </w:r>
       <w:proofErr w:type="spellEnd"/>
     </w:p>
@@ -3059,13 +3104,7 @@
         <w:rPr>
           <w:rFonts w:ascii="Courier" w:hAnsi="Courier" w:cs="Courier New"/>
         </w:rPr>
-        <w:t xml:space="preserve">Likelihood Ratio Test                 </w:t>
-      </w:r>
-      <w:r>
-        <w:rPr>
-          <w:rFonts w:ascii="Courier" w:hAnsi="Courier" w:cs="Courier New"/>
-        </w:rPr>
-        <w:t xml:space="preserve">   1     11829.6405     0.00000</w:t>
+        <w:t>Likelihood Ratio Test                    1     11960.8305     0.00000</w:t>
       </w:r>
     </w:p>
     <w:sectPr>

</xml_diff>